<commit_message>
Updated README and output ss
</commit_message>
<xml_diff>
--- a/docs/sample_resumes/Modern bold sales resume.docx
+++ b/docs/sample_resumes/Modern bold sales resume.docx
@@ -1,6 +1,6 @@
 
 <file path=word/document.xml><?xml version="1.0" encoding="utf-8"?>
-<w:document xmlns:wpc="http://schemas.microsoft.com/office/word/2010/wordprocessingCanvas" xmlns:cx="http://schemas.microsoft.com/office/drawing/2014/chartex" xmlns:cx1="http://schemas.microsoft.com/office/drawing/2015/9/8/chartex" xmlns:cx2="http://schemas.microsoft.com/office/drawing/2015/10/21/chartex" xmlns:cx3="http://schemas.microsoft.com/office/drawing/2016/5/9/chartex" xmlns:cx4="http://schemas.microsoft.com/office/drawing/2016/5/10/chartex" xmlns:cx5="http://schemas.microsoft.com/office/drawing/2016/5/11/chartex" xmlns:cx6="http://schemas.microsoft.com/office/drawing/2016/5/12/chartex" xmlns:cx7="http://schemas.microsoft.com/office/drawing/2016/5/13/chartex" xmlns:cx8="http://schemas.microsoft.com/office/drawing/2016/5/14/chartex" xmlns:mc="http://schemas.openxmlformats.org/markup-compatibility/2006" xmlns:aink="http://schemas.microsoft.com/office/drawing/2016/ink" xmlns:am3d="http://schemas.microsoft.com/office/drawing/2017/model3d" xmlns:o="urn:schemas-microsoft-com:office:office" xmlns:oel="http://schemas.microsoft.com/office/2019/extlst" xmlns:r="http://schemas.openxmlformats.org/officeDocument/2006/relationships" xmlns:m="http://schemas.openxmlformats.org/officeDocument/2006/math" xmlns:v="urn:schemas-microsoft-com:vml" xmlns:wp14="http://schemas.microsoft.com/office/word/2010/wordprocessingDrawing" xmlns:wp="http://schemas.openxmlformats.org/drawingml/2006/wordprocessingDrawing" xmlns:w10="urn:schemas-microsoft-com:office:word" xmlns:w="http://schemas.openxmlformats.org/wordprocessingml/2006/main" xmlns:w14="http://schemas.microsoft.com/office/word/2010/wordml" xmlns:w15="http://schemas.microsoft.com/office/word/2012/wordml" xmlns:w16cex="http://schemas.microsoft.com/office/word/2018/wordml/cex" xmlns:w16cid="http://schemas.microsoft.com/office/word/2016/wordml/cid" xmlns:w16="http://schemas.microsoft.com/office/word/2018/wordml" xmlns:w16du="http://schemas.microsoft.com/office/word/2023/wordml/word16du" xmlns:w16sdtdh="http://schemas.microsoft.com/office/word/2020/wordml/sdtdatahash" xmlns:w16se="http://schemas.microsoft.com/office/word/2015/wordml/symex" xmlns:wpg="http://schemas.microsoft.com/office/word/2010/wordprocessingGroup" xmlns:wpi="http://schemas.microsoft.com/office/word/2010/wordprocessingInk" xmlns:wne="http://schemas.microsoft.com/office/word/2006/wordml" xmlns:wps="http://schemas.microsoft.com/office/word/2010/wordprocessingShape" mc:Ignorable="w14 w15 w16se w16cid w16 w16cex w16sdtdh wp14">
+<w:document xmlns:wpc="http://schemas.microsoft.com/office/word/2010/wordprocessingCanvas" xmlns:cx="http://schemas.microsoft.com/office/drawing/2014/chartex" xmlns:cx1="http://schemas.microsoft.com/office/drawing/2015/9/8/chartex" xmlns:cx2="http://schemas.microsoft.com/office/drawing/2015/10/21/chartex" xmlns:cx3="http://schemas.microsoft.com/office/drawing/2016/5/9/chartex" xmlns:cx4="http://schemas.microsoft.com/office/drawing/2016/5/10/chartex" xmlns:cx5="http://schemas.microsoft.com/office/drawing/2016/5/11/chartex" xmlns:cx6="http://schemas.microsoft.com/office/drawing/2016/5/12/chartex" xmlns:cx7="http://schemas.microsoft.com/office/drawing/2016/5/13/chartex" xmlns:cx8="http://schemas.microsoft.com/office/drawing/2016/5/14/chartex" xmlns:mc="http://schemas.openxmlformats.org/markup-compatibility/2006" xmlns:aink="http://schemas.microsoft.com/office/drawing/2016/ink" xmlns:am3d="http://schemas.microsoft.com/office/drawing/2017/model3d" xmlns:o="urn:schemas-microsoft-com:office:office" xmlns:oel="http://schemas.microsoft.com/office/2019/extlst" xmlns:r="http://schemas.openxmlformats.org/officeDocument/2006/relationships" xmlns:m="http://schemas.openxmlformats.org/officeDocument/2006/math" xmlns:v="urn:schemas-microsoft-com:vml" xmlns:wp14="http://schemas.microsoft.com/office/word/2010/wordprocessingDrawing" xmlns:wp="http://schemas.openxmlformats.org/drawingml/2006/wordprocessingDrawing" xmlns:w10="urn:schemas-microsoft-com:office:word" xmlns:w="http://schemas.openxmlformats.org/wordprocessingml/2006/main" xmlns:w14="http://schemas.microsoft.com/office/word/2010/wordml" xmlns:w15="http://schemas.microsoft.com/office/word/2012/wordml" xmlns:w16cex="http://schemas.microsoft.com/office/word/2018/wordml/cex" xmlns:w16cid="http://schemas.microsoft.com/office/word/2016/wordml/cid" xmlns:w16="http://schemas.microsoft.com/office/word/2018/wordml" xmlns:w16du="http://schemas.microsoft.com/office/word/2023/wordml/word16du" xmlns:w16sdtdh="http://schemas.microsoft.com/office/word/2020/wordml/sdtdatahash" xmlns:w16sdtfl="http://schemas.microsoft.com/office/word/2024/wordml/sdtformatlock" xmlns:w16se="http://schemas.microsoft.com/office/word/2015/wordml/symex" xmlns:wpg="http://schemas.microsoft.com/office/word/2010/wordprocessingGroup" xmlns:wpi="http://schemas.microsoft.com/office/word/2010/wordprocessingInk" xmlns:wne="http://schemas.microsoft.com/office/word/2006/wordml" xmlns:wps="http://schemas.microsoft.com/office/word/2010/wordprocessingShape" mc:Ignorable="w14 w15 w16se w16cid w16 w16cex w16sdtdh w16sdtfl w16du wp14">
   <w:body>
     <w:tbl>
       <w:tblPr>
@@ -70,7 +70,7 @@
     <w:p/>
     <w:tbl>
       <w:tblPr>
-        <w:tblW w:w="10080" w:type="dxa"/>
+        <w:tblW w:w="10632" w:type="dxa"/>
         <w:tblCellMar>
           <w:left w:w="0" w:type="dxa"/>
           <w:right w:w="0" w:type="dxa"/>
@@ -81,7 +81,7 @@
         <w:gridCol w:w="3168"/>
         <w:gridCol w:w="270"/>
         <w:gridCol w:w="5472"/>
-        <w:gridCol w:w="1170"/>
+        <w:gridCol w:w="1722"/>
       </w:tblGrid>
       <w:tr>
         <w:trPr>
@@ -104,7 +104,7 @@
         </w:tc>
         <w:tc>
           <w:tcPr>
-            <w:tcW w:w="6642" w:type="dxa"/>
+            <w:tcW w:w="7194" w:type="dxa"/>
             <w:gridSpan w:val="2"/>
             <w:tcBorders>
               <w:bottom w:val="single" w:sz="24" w:space="0" w:color="auto"/>
@@ -179,7 +179,7 @@
         </w:tc>
         <w:tc>
           <w:tcPr>
-            <w:tcW w:w="6642" w:type="dxa"/>
+            <w:tcW w:w="7194" w:type="dxa"/>
             <w:gridSpan w:val="2"/>
             <w:tcBorders>
               <w:top w:val="single" w:sz="24" w:space="0" w:color="auto"/>
@@ -263,29 +263,16 @@
         </w:tc>
         <w:tc>
           <w:tcPr>
-            <w:tcW w:w="1170" w:type="dxa"/>
+            <w:tcW w:w="1722" w:type="dxa"/>
           </w:tcPr>
           <w:p>
             <w:pPr>
               <w:pStyle w:val="Heading3"/>
               <w:jc w:val="right"/>
             </w:pPr>
-            <w:sdt>
-              <w:sdtPr>
-                <w:id w:val="-942147965"/>
-                <w:placeholder>
-                  <w:docPart w:val="E756356022EA458D94F74BA337CCE3A0"/>
-                </w:placeholder>
-                <w:temporary/>
-                <w:showingPlcHdr/>
-                <w15:appearance w15:val="hidden"/>
-              </w:sdtPr>
-              <w:sdtContent>
-                <w:r>
-                  <w:t>20xx-20xx</w:t>
-                </w:r>
-              </w:sdtContent>
-            </w:sdt>
+            <w:r>
+              <w:t>2017-2023</w:t>
+            </w:r>
           </w:p>
         </w:tc>
       </w:tr>
@@ -313,7 +300,7 @@
         </w:tc>
         <w:tc>
           <w:tcPr>
-            <w:tcW w:w="6642" w:type="dxa"/>
+            <w:tcW w:w="7194" w:type="dxa"/>
             <w:gridSpan w:val="2"/>
           </w:tcPr>
           <w:p>
@@ -329,15 +316,7 @@
               </w:sdtPr>
               <w:sdtContent>
                 <w:r>
-                  <w:t xml:space="preserve">Describe your responsibilities and achievements in terms of impact and results. Use </w:t>
-                </w:r>
-                <w:proofErr w:type="gramStart"/>
-                <w:r>
-                  <w:t>examples, but</w:t>
-                </w:r>
-                <w:proofErr w:type="gramEnd"/>
-                <w:r>
-                  <w:t xml:space="preserve"> keep i</w:t>
+                  <w:t>Describe your responsibilities and achievements in terms of impact and results. Use examples, but keep i</w:t>
                 </w:r>
                 <w:r>
                   <w:t>t</w:t>
@@ -421,29 +400,16 @@
         </w:tc>
         <w:tc>
           <w:tcPr>
-            <w:tcW w:w="1170" w:type="dxa"/>
+            <w:tcW w:w="1722" w:type="dxa"/>
           </w:tcPr>
           <w:p>
             <w:pPr>
               <w:pStyle w:val="Heading3"/>
               <w:jc w:val="right"/>
             </w:pPr>
-            <w:sdt>
-              <w:sdtPr>
-                <w:id w:val="-52001802"/>
-                <w:placeholder>
-                  <w:docPart w:val="DDC12533939F491FADC4DC133C24F2A7"/>
-                </w:placeholder>
-                <w:temporary/>
-                <w:showingPlcHdr/>
-                <w15:appearance w15:val="hidden"/>
-              </w:sdtPr>
-              <w:sdtContent>
-                <w:r>
-                  <w:t>20xx-20xx</w:t>
-                </w:r>
-              </w:sdtContent>
-            </w:sdt>
+            <w:r>
+              <w:t>2013-2017</w:t>
+            </w:r>
           </w:p>
         </w:tc>
       </w:tr>
@@ -470,7 +436,7 @@
         </w:tc>
         <w:tc>
           <w:tcPr>
-            <w:tcW w:w="6642" w:type="dxa"/>
+            <w:tcW w:w="7194" w:type="dxa"/>
             <w:gridSpan w:val="2"/>
             <w:vMerge w:val="restart"/>
           </w:tcPr>
@@ -487,15 +453,7 @@
               </w:sdtPr>
               <w:sdtContent>
                 <w:r>
-                  <w:t xml:space="preserve">Describe your responsibilities and achievements in terms of impact and results. Use </w:t>
-                </w:r>
-                <w:proofErr w:type="gramStart"/>
-                <w:r>
-                  <w:t>examples, but</w:t>
-                </w:r>
-                <w:proofErr w:type="gramEnd"/>
-                <w:r>
-                  <w:t xml:space="preserve"> keep i</w:t>
+                  <w:t>Describe your responsibilities and achievements in terms of impact and results. Use examples, but keep i</w:t>
                 </w:r>
                 <w:r>
                   <w:t>t</w:t>
@@ -534,7 +492,7 @@
         </w:tc>
         <w:tc>
           <w:tcPr>
-            <w:tcW w:w="6642" w:type="dxa"/>
+            <w:tcW w:w="7194" w:type="dxa"/>
             <w:gridSpan w:val="2"/>
             <w:vMerge/>
           </w:tcPr>
@@ -729,29 +687,16 @@
         </w:tc>
         <w:tc>
           <w:tcPr>
-            <w:tcW w:w="1170" w:type="dxa"/>
+            <w:tcW w:w="1722" w:type="dxa"/>
           </w:tcPr>
           <w:p>
             <w:pPr>
               <w:pStyle w:val="Heading3"/>
               <w:jc w:val="right"/>
             </w:pPr>
-            <w:sdt>
-              <w:sdtPr>
-                <w:id w:val="-2140952345"/>
-                <w:placeholder>
-                  <w:docPart w:val="1732033C4AD04AC69AD2EA63BD176759"/>
-                </w:placeholder>
-                <w:temporary/>
-                <w:showingPlcHdr/>
-                <w15:appearance w15:val="hidden"/>
-              </w:sdtPr>
-              <w:sdtContent>
-                <w:r>
-                  <w:t>20xx-20xx</w:t>
-                </w:r>
-              </w:sdtContent>
-            </w:sdt>
+            <w:r>
+              <w:t>2012-2013</w:t>
+            </w:r>
           </w:p>
         </w:tc>
       </w:tr>
@@ -778,7 +723,7 @@
         </w:tc>
         <w:tc>
           <w:tcPr>
-            <w:tcW w:w="6642" w:type="dxa"/>
+            <w:tcW w:w="7194" w:type="dxa"/>
             <w:gridSpan w:val="2"/>
             <w:tcBorders>
               <w:bottom w:val="single" w:sz="24" w:space="0" w:color="auto"/>
@@ -797,15 +742,7 @@
               </w:sdtPr>
               <w:sdtContent>
                 <w:r>
-                  <w:t xml:space="preserve">Describe your responsibilities and achievements in terms of impact and results. Use </w:t>
-                </w:r>
-                <w:proofErr w:type="gramStart"/>
-                <w:r>
-                  <w:t>examples, but</w:t>
-                </w:r>
-                <w:proofErr w:type="gramEnd"/>
-                <w:r>
-                  <w:t xml:space="preserve"> keep i</w:t>
+                  <w:t>Describe your responsibilities and achievements in terms of impact and results. Use examples, but keep i</w:t>
                 </w:r>
                 <w:r>
                   <w:t>t</w:t>
@@ -841,7 +778,7 @@
         </w:tc>
         <w:tc>
           <w:tcPr>
-            <w:tcW w:w="6642" w:type="dxa"/>
+            <w:tcW w:w="7194" w:type="dxa"/>
             <w:gridSpan w:val="2"/>
             <w:tcBorders>
               <w:top w:val="single" w:sz="24" w:space="0" w:color="auto"/>
@@ -935,7 +872,7 @@
         </w:tc>
         <w:tc>
           <w:tcPr>
-            <w:tcW w:w="1170" w:type="dxa"/>
+            <w:tcW w:w="1722" w:type="dxa"/>
           </w:tcPr>
           <w:p>
             <w:pPr>
@@ -991,7 +928,7 @@
         </w:tc>
         <w:tc>
           <w:tcPr>
-            <w:tcW w:w="6642" w:type="dxa"/>
+            <w:tcW w:w="7194" w:type="dxa"/>
             <w:gridSpan w:val="2"/>
             <w:vMerge w:val="restart"/>
           </w:tcPr>
@@ -1199,7 +1136,7 @@
         </w:tc>
         <w:tc>
           <w:tcPr>
-            <w:tcW w:w="6642" w:type="dxa"/>
+            <w:tcW w:w="7194" w:type="dxa"/>
             <w:gridSpan w:val="2"/>
             <w:vMerge/>
           </w:tcPr>
@@ -1260,7 +1197,7 @@
         </w:tc>
         <w:tc>
           <w:tcPr>
-            <w:tcW w:w="1170" w:type="dxa"/>
+            <w:tcW w:w="1722" w:type="dxa"/>
           </w:tcPr>
           <w:p>
             <w:pPr>
@@ -1310,7 +1247,7 @@
         </w:tc>
         <w:tc>
           <w:tcPr>
-            <w:tcW w:w="6642" w:type="dxa"/>
+            <w:tcW w:w="7194" w:type="dxa"/>
             <w:gridSpan w:val="2"/>
           </w:tcPr>
           <w:p>
@@ -1383,29 +1320,16 @@
         </w:tc>
         <w:tc>
           <w:tcPr>
-            <w:tcW w:w="1170" w:type="dxa"/>
+            <w:tcW w:w="1722" w:type="dxa"/>
           </w:tcPr>
           <w:p>
             <w:pPr>
               <w:pStyle w:val="Heading3"/>
               <w:jc w:val="right"/>
             </w:pPr>
-            <w:sdt>
-              <w:sdtPr>
-                <w:id w:val="-221363829"/>
-                <w:placeholder>
-                  <w:docPart w:val="80732C53DFD5464F91DD8D8D887240F8"/>
-                </w:placeholder>
-                <w:temporary/>
-                <w:showingPlcHdr/>
-                <w15:appearance w15:val="hidden"/>
-              </w:sdtPr>
-              <w:sdtContent>
-                <w:r>
-                  <w:t>20xx-20xx</w:t>
-                </w:r>
-              </w:sdtContent>
-            </w:sdt>
+            <w:r>
+              <w:t>2005-2010</w:t>
+            </w:r>
           </w:p>
         </w:tc>
       </w:tr>
@@ -1439,7 +1363,7 @@
         </w:tc>
         <w:tc>
           <w:tcPr>
-            <w:tcW w:w="6642" w:type="dxa"/>
+            <w:tcW w:w="7194" w:type="dxa"/>
             <w:gridSpan w:val="2"/>
             <w:tcBorders>
               <w:bottom w:val="nil"/>
@@ -1485,7 +1409,7 @@
 </file>
 
 <file path=word/endnotes.xml><?xml version="1.0" encoding="utf-8"?>
-<w:endnotes xmlns:wpc="http://schemas.microsoft.com/office/word/2010/wordprocessingCanvas" xmlns:cx="http://schemas.microsoft.com/office/drawing/2014/chartex" xmlns:cx1="http://schemas.microsoft.com/office/drawing/2015/9/8/chartex" xmlns:cx2="http://schemas.microsoft.com/office/drawing/2015/10/21/chartex" xmlns:cx3="http://schemas.microsoft.com/office/drawing/2016/5/9/chartex" xmlns:cx4="http://schemas.microsoft.com/office/drawing/2016/5/10/chartex" xmlns:cx5="http://schemas.microsoft.com/office/drawing/2016/5/11/chartex" xmlns:cx6="http://schemas.microsoft.com/office/drawing/2016/5/12/chartex" xmlns:cx7="http://schemas.microsoft.com/office/drawing/2016/5/13/chartex" xmlns:cx8="http://schemas.microsoft.com/office/drawing/2016/5/14/chartex" xmlns:mc="http://schemas.openxmlformats.org/markup-compatibility/2006" xmlns:aink="http://schemas.microsoft.com/office/drawing/2016/ink" xmlns:am3d="http://schemas.microsoft.com/office/drawing/2017/model3d" xmlns:o="urn:schemas-microsoft-com:office:office" xmlns:oel="http://schemas.microsoft.com/office/2019/extlst" xmlns:r="http://schemas.openxmlformats.org/officeDocument/2006/relationships" xmlns:m="http://schemas.openxmlformats.org/officeDocument/2006/math" xmlns:v="urn:schemas-microsoft-com:vml" xmlns:wp14="http://schemas.microsoft.com/office/word/2010/wordprocessingDrawing" xmlns:wp="http://schemas.openxmlformats.org/drawingml/2006/wordprocessingDrawing" xmlns:w10="urn:schemas-microsoft-com:office:word" xmlns:w="http://schemas.openxmlformats.org/wordprocessingml/2006/main" xmlns:w14="http://schemas.microsoft.com/office/word/2010/wordml" xmlns:w15="http://schemas.microsoft.com/office/word/2012/wordml" xmlns:w16cex="http://schemas.microsoft.com/office/word/2018/wordml/cex" xmlns:w16cid="http://schemas.microsoft.com/office/word/2016/wordml/cid" xmlns:w16="http://schemas.microsoft.com/office/word/2018/wordml" xmlns:w16du="http://schemas.microsoft.com/office/word/2023/wordml/word16du" xmlns:w16sdtdh="http://schemas.microsoft.com/office/word/2020/wordml/sdtdatahash" xmlns:w16se="http://schemas.microsoft.com/office/word/2015/wordml/symex" xmlns:wpg="http://schemas.microsoft.com/office/word/2010/wordprocessingGroup" xmlns:wpi="http://schemas.microsoft.com/office/word/2010/wordprocessingInk" xmlns:wne="http://schemas.microsoft.com/office/word/2006/wordml" xmlns:wps="http://schemas.microsoft.com/office/word/2010/wordprocessingShape" mc:Ignorable="w14 w15 w16se w16cid w16 w16cex w16sdtdh wp14">
+<w:endnotes xmlns:wpc="http://schemas.microsoft.com/office/word/2010/wordprocessingCanvas" xmlns:cx="http://schemas.microsoft.com/office/drawing/2014/chartex" xmlns:cx1="http://schemas.microsoft.com/office/drawing/2015/9/8/chartex" xmlns:cx2="http://schemas.microsoft.com/office/drawing/2015/10/21/chartex" xmlns:cx3="http://schemas.microsoft.com/office/drawing/2016/5/9/chartex" xmlns:cx4="http://schemas.microsoft.com/office/drawing/2016/5/10/chartex" xmlns:cx5="http://schemas.microsoft.com/office/drawing/2016/5/11/chartex" xmlns:cx6="http://schemas.microsoft.com/office/drawing/2016/5/12/chartex" xmlns:cx7="http://schemas.microsoft.com/office/drawing/2016/5/13/chartex" xmlns:cx8="http://schemas.microsoft.com/office/drawing/2016/5/14/chartex" xmlns:mc="http://schemas.openxmlformats.org/markup-compatibility/2006" xmlns:aink="http://schemas.microsoft.com/office/drawing/2016/ink" xmlns:am3d="http://schemas.microsoft.com/office/drawing/2017/model3d" xmlns:o="urn:schemas-microsoft-com:office:office" xmlns:oel="http://schemas.microsoft.com/office/2019/extlst" xmlns:r="http://schemas.openxmlformats.org/officeDocument/2006/relationships" xmlns:m="http://schemas.openxmlformats.org/officeDocument/2006/math" xmlns:v="urn:schemas-microsoft-com:vml" xmlns:wp14="http://schemas.microsoft.com/office/word/2010/wordprocessingDrawing" xmlns:wp="http://schemas.openxmlformats.org/drawingml/2006/wordprocessingDrawing" xmlns:w10="urn:schemas-microsoft-com:office:word" xmlns:w="http://schemas.openxmlformats.org/wordprocessingml/2006/main" xmlns:w14="http://schemas.microsoft.com/office/word/2010/wordml" xmlns:w15="http://schemas.microsoft.com/office/word/2012/wordml" xmlns:w16cex="http://schemas.microsoft.com/office/word/2018/wordml/cex" xmlns:w16cid="http://schemas.microsoft.com/office/word/2016/wordml/cid" xmlns:w16="http://schemas.microsoft.com/office/word/2018/wordml" xmlns:w16du="http://schemas.microsoft.com/office/word/2023/wordml/word16du" xmlns:w16sdtdh="http://schemas.microsoft.com/office/word/2020/wordml/sdtdatahash" xmlns:w16sdtfl="http://schemas.microsoft.com/office/word/2024/wordml/sdtformatlock" xmlns:w16se="http://schemas.microsoft.com/office/word/2015/wordml/symex" xmlns:wpg="http://schemas.microsoft.com/office/word/2010/wordprocessingGroup" xmlns:wpi="http://schemas.microsoft.com/office/word/2010/wordprocessingInk" xmlns:wne="http://schemas.microsoft.com/office/word/2006/wordml" xmlns:wps="http://schemas.microsoft.com/office/word/2010/wordprocessingShape" mc:Ignorable="w14 w15 w16se w16cid w16 w16cex w16sdtdh w16sdtfl w16du wp14">
   <w:endnote w:type="separator" w:id="-1">
     <w:p>
       <w:pPr>
@@ -1519,54 +1443,8 @@
 </w:endnotes>
 </file>
 
-<file path=word/fontTable2.xml><?xml version="1.0" encoding="utf-8"?>
-<w:fonts xmlns:mc="http://schemas.openxmlformats.org/markup-compatibility/2006" xmlns:r="http://schemas.openxmlformats.org/officeDocument/2006/relationships" xmlns:w="http://schemas.openxmlformats.org/wordprocessingml/2006/main" xmlns:w14="http://schemas.microsoft.com/office/word/2010/wordml" xmlns:w15="http://schemas.microsoft.com/office/word/2012/wordml" xmlns:w16cex="http://schemas.microsoft.com/office/word/2018/wordml/cex" xmlns:w16cid="http://schemas.microsoft.com/office/word/2016/wordml/cid" xmlns:w16="http://schemas.microsoft.com/office/word/2018/wordml" xmlns:w16sdtdh="http://schemas.microsoft.com/office/word/2020/wordml/sdtdatahash" xmlns:w16se="http://schemas.microsoft.com/office/word/2015/wordml/symex" mc:Ignorable="w14 w15 w16se w16cid w16 w16cex w16sdtdh">
-  <w:font w:name="Symbol">
-    <w:panose1 w:val="05050102010706020507"/>
-    <w:charset w:val="02"/>
-    <w:family w:val="roman"/>
-    <w:pitch w:val="variable"/>
-    <w:sig w:usb0="00000000" w:usb1="10000000" w:usb2="00000000" w:usb3="00000000" w:csb0="80000000" w:csb1="00000000"/>
-  </w:font>
-  <w:font w:name="Times New Roman">
-    <w:panose1 w:val="02020603050405020304"/>
-    <w:charset w:val="00"/>
-    <w:family w:val="roman"/>
-    <w:pitch w:val="variable"/>
-    <w:sig w:usb0="E0002EFF" w:usb1="C000785B" w:usb2="00000009" w:usb3="00000000" w:csb0="000001FF" w:csb1="00000000"/>
-  </w:font>
-  <w:font w:name="Courier New">
-    <w:panose1 w:val="02070309020205020404"/>
-    <w:charset w:val="00"/>
-    <w:family w:val="modern"/>
-    <w:pitch w:val="fixed"/>
-    <w:sig w:usb0="E0002EFF" w:usb1="C0007843" w:usb2="00000009" w:usb3="00000000" w:csb0="000001FF" w:csb1="00000000"/>
-  </w:font>
-  <w:font w:name="Wingdings">
-    <w:panose1 w:val="05000000000000000000"/>
-    <w:charset w:val="02"/>
-    <w:family w:val="auto"/>
-    <w:pitch w:val="variable"/>
-    <w:sig w:usb0="00000000" w:usb1="10000000" w:usb2="00000000" w:usb3="00000000" w:csb0="80000000" w:csb1="00000000"/>
-  </w:font>
-  <w:font w:name="Univers">
-    <w:charset w:val="00"/>
-    <w:family w:val="swiss"/>
-    <w:pitch w:val="variable"/>
-    <w:sig w:usb0="80000287" w:usb1="00000000" w:usb2="00000000" w:usb3="00000000" w:csb0="0000000F" w:csb1="00000000"/>
-  </w:font>
-  <w:font w:name="Segoe UI">
-    <w:panose1 w:val="020B0502040204020203"/>
-    <w:charset w:val="00"/>
-    <w:family w:val="swiss"/>
-    <w:pitch w:val="variable"/>
-    <w:sig w:usb0="E4002EFF" w:usb1="C000E47F" w:usb2="00000009" w:usb3="00000000" w:csb0="000001FF" w:csb1="00000000"/>
-  </w:font>
-</w:fonts>
-</file>
-
 <file path=word/footnotes.xml><?xml version="1.0" encoding="utf-8"?>
-<w:footnotes xmlns:wpc="http://schemas.microsoft.com/office/word/2010/wordprocessingCanvas" xmlns:cx="http://schemas.microsoft.com/office/drawing/2014/chartex" xmlns:cx1="http://schemas.microsoft.com/office/drawing/2015/9/8/chartex" xmlns:cx2="http://schemas.microsoft.com/office/drawing/2015/10/21/chartex" xmlns:cx3="http://schemas.microsoft.com/office/drawing/2016/5/9/chartex" xmlns:cx4="http://schemas.microsoft.com/office/drawing/2016/5/10/chartex" xmlns:cx5="http://schemas.microsoft.com/office/drawing/2016/5/11/chartex" xmlns:cx6="http://schemas.microsoft.com/office/drawing/2016/5/12/chartex" xmlns:cx7="http://schemas.microsoft.com/office/drawing/2016/5/13/chartex" xmlns:cx8="http://schemas.microsoft.com/office/drawing/2016/5/14/chartex" xmlns:mc="http://schemas.openxmlformats.org/markup-compatibility/2006" xmlns:aink="http://schemas.microsoft.com/office/drawing/2016/ink" xmlns:am3d="http://schemas.microsoft.com/office/drawing/2017/model3d" xmlns:o="urn:schemas-microsoft-com:office:office" xmlns:oel="http://schemas.microsoft.com/office/2019/extlst" xmlns:r="http://schemas.openxmlformats.org/officeDocument/2006/relationships" xmlns:m="http://schemas.openxmlformats.org/officeDocument/2006/math" xmlns:v="urn:schemas-microsoft-com:vml" xmlns:wp14="http://schemas.microsoft.com/office/word/2010/wordprocessingDrawing" xmlns:wp="http://schemas.openxmlformats.org/drawingml/2006/wordprocessingDrawing" xmlns:w10="urn:schemas-microsoft-com:office:word" xmlns:w="http://schemas.openxmlformats.org/wordprocessingml/2006/main" xmlns:w14="http://schemas.microsoft.com/office/word/2010/wordml" xmlns:w15="http://schemas.microsoft.com/office/word/2012/wordml" xmlns:w16cex="http://schemas.microsoft.com/office/word/2018/wordml/cex" xmlns:w16cid="http://schemas.microsoft.com/office/word/2016/wordml/cid" xmlns:w16="http://schemas.microsoft.com/office/word/2018/wordml" xmlns:w16du="http://schemas.microsoft.com/office/word/2023/wordml/word16du" xmlns:w16sdtdh="http://schemas.microsoft.com/office/word/2020/wordml/sdtdatahash" xmlns:w16se="http://schemas.microsoft.com/office/word/2015/wordml/symex" xmlns:wpg="http://schemas.microsoft.com/office/word/2010/wordprocessingGroup" xmlns:wpi="http://schemas.microsoft.com/office/word/2010/wordprocessingInk" xmlns:wne="http://schemas.microsoft.com/office/word/2006/wordml" xmlns:wps="http://schemas.microsoft.com/office/word/2010/wordprocessingShape" mc:Ignorable="w14 w15 w16se w16cid w16 w16cex w16sdtdh wp14">
+<w:footnotes xmlns:wpc="http://schemas.microsoft.com/office/word/2010/wordprocessingCanvas" xmlns:cx="http://schemas.microsoft.com/office/drawing/2014/chartex" xmlns:cx1="http://schemas.microsoft.com/office/drawing/2015/9/8/chartex" xmlns:cx2="http://schemas.microsoft.com/office/drawing/2015/10/21/chartex" xmlns:cx3="http://schemas.microsoft.com/office/drawing/2016/5/9/chartex" xmlns:cx4="http://schemas.microsoft.com/office/drawing/2016/5/10/chartex" xmlns:cx5="http://schemas.microsoft.com/office/drawing/2016/5/11/chartex" xmlns:cx6="http://schemas.microsoft.com/office/drawing/2016/5/12/chartex" xmlns:cx7="http://schemas.microsoft.com/office/drawing/2016/5/13/chartex" xmlns:cx8="http://schemas.microsoft.com/office/drawing/2016/5/14/chartex" xmlns:mc="http://schemas.openxmlformats.org/markup-compatibility/2006" xmlns:aink="http://schemas.microsoft.com/office/drawing/2016/ink" xmlns:am3d="http://schemas.microsoft.com/office/drawing/2017/model3d" xmlns:o="urn:schemas-microsoft-com:office:office" xmlns:oel="http://schemas.microsoft.com/office/2019/extlst" xmlns:r="http://schemas.openxmlformats.org/officeDocument/2006/relationships" xmlns:m="http://schemas.openxmlformats.org/officeDocument/2006/math" xmlns:v="urn:schemas-microsoft-com:vml" xmlns:wp14="http://schemas.microsoft.com/office/word/2010/wordprocessingDrawing" xmlns:wp="http://schemas.openxmlformats.org/drawingml/2006/wordprocessingDrawing" xmlns:w10="urn:schemas-microsoft-com:office:word" xmlns:w="http://schemas.openxmlformats.org/wordprocessingml/2006/main" xmlns:w14="http://schemas.microsoft.com/office/word/2010/wordml" xmlns:w15="http://schemas.microsoft.com/office/word/2012/wordml" xmlns:w16cex="http://schemas.microsoft.com/office/word/2018/wordml/cex" xmlns:w16cid="http://schemas.microsoft.com/office/word/2016/wordml/cid" xmlns:w16="http://schemas.microsoft.com/office/word/2018/wordml" xmlns:w16du="http://schemas.microsoft.com/office/word/2023/wordml/word16du" xmlns:w16sdtdh="http://schemas.microsoft.com/office/word/2020/wordml/sdtdatahash" xmlns:w16sdtfl="http://schemas.microsoft.com/office/word/2024/wordml/sdtformatlock" xmlns:w16se="http://schemas.microsoft.com/office/word/2015/wordml/symex" xmlns:wpg="http://schemas.microsoft.com/office/word/2010/wordprocessingGroup" xmlns:wpi="http://schemas.microsoft.com/office/word/2010/wordprocessingInk" xmlns:wne="http://schemas.microsoft.com/office/word/2006/wordml" xmlns:wps="http://schemas.microsoft.com/office/word/2010/wordprocessingShape" mc:Ignorable="w14 w15 w16se w16cid w16 w16cex w16sdtdh w16sdtfl w16du wp14">
   <w:footnote w:type="separator" w:id="-1">
     <w:p>
       <w:pPr>
@@ -1601,7 +1479,7 @@
 </file>
 
 <file path=word/numbering.xml><?xml version="1.0" encoding="utf-8"?>
-<w:numbering xmlns:wpc="http://schemas.microsoft.com/office/word/2010/wordprocessingCanvas" xmlns:cx="http://schemas.microsoft.com/office/drawing/2014/chartex" xmlns:cx1="http://schemas.microsoft.com/office/drawing/2015/9/8/chartex" xmlns:cx2="http://schemas.microsoft.com/office/drawing/2015/10/21/chartex" xmlns:cx3="http://schemas.microsoft.com/office/drawing/2016/5/9/chartex" xmlns:cx4="http://schemas.microsoft.com/office/drawing/2016/5/10/chartex" xmlns:cx5="http://schemas.microsoft.com/office/drawing/2016/5/11/chartex" xmlns:cx6="http://schemas.microsoft.com/office/drawing/2016/5/12/chartex" xmlns:cx7="http://schemas.microsoft.com/office/drawing/2016/5/13/chartex" xmlns:cx8="http://schemas.microsoft.com/office/drawing/2016/5/14/chartex" xmlns:mc="http://schemas.openxmlformats.org/markup-compatibility/2006" xmlns:aink="http://schemas.microsoft.com/office/drawing/2016/ink" xmlns:am3d="http://schemas.microsoft.com/office/drawing/2017/model3d" xmlns:o="urn:schemas-microsoft-com:office:office" xmlns:oel="http://schemas.microsoft.com/office/2019/extlst" xmlns:r="http://schemas.openxmlformats.org/officeDocument/2006/relationships" xmlns:m="http://schemas.openxmlformats.org/officeDocument/2006/math" xmlns:v="urn:schemas-microsoft-com:vml" xmlns:wp14="http://schemas.microsoft.com/office/word/2010/wordprocessingDrawing" xmlns:wp="http://schemas.openxmlformats.org/drawingml/2006/wordprocessingDrawing" xmlns:w10="urn:schemas-microsoft-com:office:word" xmlns:w="http://schemas.openxmlformats.org/wordprocessingml/2006/main" xmlns:w14="http://schemas.microsoft.com/office/word/2010/wordml" xmlns:w15="http://schemas.microsoft.com/office/word/2012/wordml" xmlns:w16cex="http://schemas.microsoft.com/office/word/2018/wordml/cex" xmlns:w16cid="http://schemas.microsoft.com/office/word/2016/wordml/cid" xmlns:w16="http://schemas.microsoft.com/office/word/2018/wordml" xmlns:w16du="http://schemas.microsoft.com/office/word/2023/wordml/word16du" xmlns:w16sdtdh="http://schemas.microsoft.com/office/word/2020/wordml/sdtdatahash" xmlns:w16se="http://schemas.microsoft.com/office/word/2015/wordml/symex" xmlns:wpg="http://schemas.microsoft.com/office/word/2010/wordprocessingGroup" xmlns:wpi="http://schemas.microsoft.com/office/word/2010/wordprocessingInk" xmlns:wne="http://schemas.microsoft.com/office/word/2006/wordml" xmlns:wps="http://schemas.microsoft.com/office/word/2010/wordprocessingShape" mc:Ignorable="w14 w15 w16se w16cid w16 w16cex w16sdtdh wp14">
+<w:numbering xmlns:wpc="http://schemas.microsoft.com/office/word/2010/wordprocessingCanvas" xmlns:cx="http://schemas.microsoft.com/office/drawing/2014/chartex" xmlns:cx1="http://schemas.microsoft.com/office/drawing/2015/9/8/chartex" xmlns:cx2="http://schemas.microsoft.com/office/drawing/2015/10/21/chartex" xmlns:cx3="http://schemas.microsoft.com/office/drawing/2016/5/9/chartex" xmlns:cx4="http://schemas.microsoft.com/office/drawing/2016/5/10/chartex" xmlns:cx5="http://schemas.microsoft.com/office/drawing/2016/5/11/chartex" xmlns:cx6="http://schemas.microsoft.com/office/drawing/2016/5/12/chartex" xmlns:cx7="http://schemas.microsoft.com/office/drawing/2016/5/13/chartex" xmlns:cx8="http://schemas.microsoft.com/office/drawing/2016/5/14/chartex" xmlns:mc="http://schemas.openxmlformats.org/markup-compatibility/2006" xmlns:aink="http://schemas.microsoft.com/office/drawing/2016/ink" xmlns:am3d="http://schemas.microsoft.com/office/drawing/2017/model3d" xmlns:o="urn:schemas-microsoft-com:office:office" xmlns:oel="http://schemas.microsoft.com/office/2019/extlst" xmlns:r="http://schemas.openxmlformats.org/officeDocument/2006/relationships" xmlns:m="http://schemas.openxmlformats.org/officeDocument/2006/math" xmlns:v="urn:schemas-microsoft-com:vml" xmlns:wp14="http://schemas.microsoft.com/office/word/2010/wordprocessingDrawing" xmlns:wp="http://schemas.openxmlformats.org/drawingml/2006/wordprocessingDrawing" xmlns:w10="urn:schemas-microsoft-com:office:word" xmlns:w="http://schemas.openxmlformats.org/wordprocessingml/2006/main" xmlns:w14="http://schemas.microsoft.com/office/word/2010/wordml" xmlns:w15="http://schemas.microsoft.com/office/word/2012/wordml" xmlns:w16cex="http://schemas.microsoft.com/office/word/2018/wordml/cex" xmlns:w16cid="http://schemas.microsoft.com/office/word/2016/wordml/cid" xmlns:w16="http://schemas.microsoft.com/office/word/2018/wordml" xmlns:w16du="http://schemas.microsoft.com/office/word/2023/wordml/word16du" xmlns:w16sdtdh="http://schemas.microsoft.com/office/word/2020/wordml/sdtdatahash" xmlns:w16sdtfl="http://schemas.microsoft.com/office/word/2024/wordml/sdtformatlock" xmlns:w16se="http://schemas.microsoft.com/office/word/2015/wordml/symex" xmlns:wpg="http://schemas.microsoft.com/office/word/2010/wordprocessingGroup" xmlns:wpi="http://schemas.microsoft.com/office/word/2010/wordprocessingInk" xmlns:wne="http://schemas.microsoft.com/office/word/2006/wordml" xmlns:wps="http://schemas.microsoft.com/office/word/2010/wordprocessingShape" mc:Ignorable="w14 w15 w16se w16cid w16 w16cex w16sdtdh w16sdtfl w16du wp14">
   <w:abstractNum w:abstractNumId="0" w15:restartNumberingAfterBreak="0">
     <w:nsid w:val="26704BA9"/>
     <w:multiLevelType w:val="hybridMultilevel"/>
@@ -1957,8 +1835,8 @@
 </w:numbering>
 </file>
 
-<file path=word/styles2.xml><?xml version="1.0" encoding="utf-8"?>
-<w:styles xmlns:mc="http://schemas.openxmlformats.org/markup-compatibility/2006" xmlns:r="http://schemas.openxmlformats.org/officeDocument/2006/relationships" xmlns:w="http://schemas.openxmlformats.org/wordprocessingml/2006/main" xmlns:w14="http://schemas.microsoft.com/office/word/2010/wordml" xmlns:w15="http://schemas.microsoft.com/office/word/2012/wordml" xmlns:w16cex="http://schemas.microsoft.com/office/word/2018/wordml/cex" xmlns:w16cid="http://schemas.microsoft.com/office/word/2016/wordml/cid" xmlns:w16="http://schemas.microsoft.com/office/word/2018/wordml" xmlns:w16sdtdh="http://schemas.microsoft.com/office/word/2020/wordml/sdtdatahash" xmlns:w16se="http://schemas.microsoft.com/office/word/2015/wordml/symex" mc:Ignorable="w14 w15 w16se w16cid w16 w16cex w16sdtdh">
+<file path=word/styles.xml><?xml version="1.0" encoding="utf-8"?>
+<w:styles xmlns:mc="http://schemas.openxmlformats.org/markup-compatibility/2006" xmlns:r="http://schemas.openxmlformats.org/officeDocument/2006/relationships" xmlns:w="http://schemas.openxmlformats.org/wordprocessingml/2006/main" xmlns:w14="http://schemas.microsoft.com/office/word/2010/wordml" xmlns:w15="http://schemas.microsoft.com/office/word/2012/wordml" xmlns:w16cex="http://schemas.microsoft.com/office/word/2018/wordml/cex" xmlns:w16cid="http://schemas.microsoft.com/office/word/2016/wordml/cid" xmlns:w16="http://schemas.microsoft.com/office/word/2018/wordml" xmlns:w16du="http://schemas.microsoft.com/office/word/2023/wordml/word16du" xmlns:w16sdtdh="http://schemas.microsoft.com/office/word/2020/wordml/sdtdatahash" xmlns:w16sdtfl="http://schemas.microsoft.com/office/word/2024/wordml/sdtformatlock" xmlns:w16se="http://schemas.microsoft.com/office/word/2015/wordml/symex" mc:Ignorable="w14 w15 w16se w16cid w16 w16cex w16sdtdh w16sdtfl w16du">
   <w:docDefaults>
     <w:rPrDefault>
       <w:rPr>
@@ -2453,6 +2331,7 @@
   <w:style w:type="character" w:default="1" w:styleId="DefaultParagraphFont">
     <w:name w:val="Default Paragraph Font"/>
     <w:uiPriority w:val="1"/>
+    <w:semiHidden/>
     <w:unhideWhenUsed/>
   </w:style>
   <w:style w:type="table" w:default="1" w:styleId="TableNormal">
@@ -2851,7 +2730,7 @@
 </file>
 
 <file path=word/glossary/document.xml><?xml version="1.0" encoding="utf-8"?>
-<w:glossaryDocument xmlns:wpc="http://schemas.microsoft.com/office/word/2010/wordprocessingCanvas" xmlns:cx="http://schemas.microsoft.com/office/drawing/2014/chartex" xmlns:cx1="http://schemas.microsoft.com/office/drawing/2015/9/8/chartex" xmlns:cx2="http://schemas.microsoft.com/office/drawing/2015/10/21/chartex" xmlns:cx3="http://schemas.microsoft.com/office/drawing/2016/5/9/chartex" xmlns:cx4="http://schemas.microsoft.com/office/drawing/2016/5/10/chartex" xmlns:cx5="http://schemas.microsoft.com/office/drawing/2016/5/11/chartex" xmlns:cx6="http://schemas.microsoft.com/office/drawing/2016/5/12/chartex" xmlns:cx7="http://schemas.microsoft.com/office/drawing/2016/5/13/chartex" xmlns:cx8="http://schemas.microsoft.com/office/drawing/2016/5/14/chartex" xmlns:mc="http://schemas.openxmlformats.org/markup-compatibility/2006" xmlns:aink="http://schemas.microsoft.com/office/drawing/2016/ink" xmlns:am3d="http://schemas.microsoft.com/office/drawing/2017/model3d" xmlns:o="urn:schemas-microsoft-com:office:office" xmlns:oel="http://schemas.microsoft.com/office/2019/extlst" xmlns:r="http://schemas.openxmlformats.org/officeDocument/2006/relationships" xmlns:m="http://schemas.openxmlformats.org/officeDocument/2006/math" xmlns:v="urn:schemas-microsoft-com:vml" xmlns:wp14="http://schemas.microsoft.com/office/word/2010/wordprocessingDrawing" xmlns:wp="http://schemas.openxmlformats.org/drawingml/2006/wordprocessingDrawing" xmlns:w10="urn:schemas-microsoft-com:office:word" xmlns:w="http://schemas.openxmlformats.org/wordprocessingml/2006/main" xmlns:w14="http://schemas.microsoft.com/office/word/2010/wordml" xmlns:w15="http://schemas.microsoft.com/office/word/2012/wordml" xmlns:w16cex="http://schemas.microsoft.com/office/word/2018/wordml/cex" xmlns:w16cid="http://schemas.microsoft.com/office/word/2016/wordml/cid" xmlns:w16="http://schemas.microsoft.com/office/word/2018/wordml" xmlns:w16du="http://schemas.microsoft.com/office/word/2023/wordml/word16du" xmlns:w16sdtdh="http://schemas.microsoft.com/office/word/2020/wordml/sdtdatahash" xmlns:w16se="http://schemas.microsoft.com/office/word/2015/wordml/symex" xmlns:wpg="http://schemas.microsoft.com/office/word/2010/wordprocessingGroup" xmlns:wpi="http://schemas.microsoft.com/office/word/2010/wordprocessingInk" xmlns:wne="http://schemas.microsoft.com/office/word/2006/wordml" xmlns:wps="http://schemas.microsoft.com/office/word/2010/wordprocessingShape" mc:Ignorable="w14 w15 w16se w16cid w16 w16cex w16sdtdh wp14">
+<w:glossaryDocument xmlns:wpc="http://schemas.microsoft.com/office/word/2010/wordprocessingCanvas" xmlns:cx="http://schemas.microsoft.com/office/drawing/2014/chartex" xmlns:cx1="http://schemas.microsoft.com/office/drawing/2015/9/8/chartex" xmlns:cx2="http://schemas.microsoft.com/office/drawing/2015/10/21/chartex" xmlns:cx3="http://schemas.microsoft.com/office/drawing/2016/5/9/chartex" xmlns:cx4="http://schemas.microsoft.com/office/drawing/2016/5/10/chartex" xmlns:cx5="http://schemas.microsoft.com/office/drawing/2016/5/11/chartex" xmlns:cx6="http://schemas.microsoft.com/office/drawing/2016/5/12/chartex" xmlns:cx7="http://schemas.microsoft.com/office/drawing/2016/5/13/chartex" xmlns:cx8="http://schemas.microsoft.com/office/drawing/2016/5/14/chartex" xmlns:mc="http://schemas.openxmlformats.org/markup-compatibility/2006" xmlns:aink="http://schemas.microsoft.com/office/drawing/2016/ink" xmlns:am3d="http://schemas.microsoft.com/office/drawing/2017/model3d" xmlns:o="urn:schemas-microsoft-com:office:office" xmlns:oel="http://schemas.microsoft.com/office/2019/extlst" xmlns:r="http://schemas.openxmlformats.org/officeDocument/2006/relationships" xmlns:m="http://schemas.openxmlformats.org/officeDocument/2006/math" xmlns:v="urn:schemas-microsoft-com:vml" xmlns:wp14="http://schemas.microsoft.com/office/word/2010/wordprocessingDrawing" xmlns:wp="http://schemas.openxmlformats.org/drawingml/2006/wordprocessingDrawing" xmlns:w10="urn:schemas-microsoft-com:office:word" xmlns:w="http://schemas.openxmlformats.org/wordprocessingml/2006/main" xmlns:w14="http://schemas.microsoft.com/office/word/2010/wordml" xmlns:w15="http://schemas.microsoft.com/office/word/2012/wordml" xmlns:w16cex="http://schemas.microsoft.com/office/word/2018/wordml/cex" xmlns:w16cid="http://schemas.microsoft.com/office/word/2016/wordml/cid" xmlns:w16="http://schemas.microsoft.com/office/word/2018/wordml" xmlns:w16du="http://schemas.microsoft.com/office/word/2023/wordml/word16du" xmlns:w16sdtdh="http://schemas.microsoft.com/office/word/2020/wordml/sdtdatahash" xmlns:w16sdtfl="http://schemas.microsoft.com/office/word/2024/wordml/sdtformatlock" xmlns:w16se="http://schemas.microsoft.com/office/word/2015/wordml/symex" xmlns:wpg="http://schemas.microsoft.com/office/word/2010/wordprocessingGroup" xmlns:wpi="http://schemas.microsoft.com/office/word/2010/wordprocessingInk" xmlns:wne="http://schemas.microsoft.com/office/word/2006/wordml" xmlns:wps="http://schemas.microsoft.com/office/word/2010/wordprocessingShape" mc:Ignorable="w14 w15 w16se w16cid w16 w16cex w16sdtdh w16sdtfl w16du wp14">
   <w:docParts>
     <w:docPart>
       <w:docPartPr>
@@ -3023,32 +2902,6 @@
     </w:docPart>
     <w:docPart>
       <w:docPartPr>
-        <w:name w:val="E756356022EA458D94F74BA337CCE3A0"/>
-        <w:category>
-          <w:name w:val="General"/>
-          <w:gallery w:val="placeholder"/>
-        </w:category>
-        <w:types>
-          <w:type w:val="bbPlcHdr"/>
-        </w:types>
-        <w:behaviors>
-          <w:behavior w:val="content"/>
-        </w:behaviors>
-        <w:guid w:val="{A54C4FEC-7269-4182-9143-D18996F21577}"/>
-      </w:docPartPr>
-      <w:docPartBody>
-        <w:p>
-          <w:pPr>
-            <w:pStyle w:val="E756356022EA458D94F74BA337CCE3A0"/>
-          </w:pPr>
-          <w:r>
-            <w:t>20xx-20xx</w:t>
-          </w:r>
-        </w:p>
-      </w:docPartBody>
-    </w:docPart>
-    <w:docPart>
-      <w:docPartPr>
         <w:name w:val="91036A14DEE7409EA5BC8A1A2273E702"/>
         <w:category>
           <w:name w:val="General"/>
@@ -3097,39 +2950,13 @@
       <w:docPartBody>
         <w:p>
           <w:pPr>
-            <w:pStyle w:val="D477E507E67F43D9985CD1EF5320E796"/>
+            <w:pStyle w:val="D477E507E67F43D9985CD1EF5320E7962"/>
           </w:pPr>
           <w:r>
             <w:rPr>
               <w:rStyle w:val="Heading2Char"/>
             </w:rPr>
             <w:t>sales engineer / Relecloud</w:t>
-          </w:r>
-        </w:p>
-      </w:docPartBody>
-    </w:docPart>
-    <w:docPart>
-      <w:docPartPr>
-        <w:name w:val="DDC12533939F491FADC4DC133C24F2A7"/>
-        <w:category>
-          <w:name w:val="General"/>
-          <w:gallery w:val="placeholder"/>
-        </w:category>
-        <w:types>
-          <w:type w:val="bbPlcHdr"/>
-        </w:types>
-        <w:behaviors>
-          <w:behavior w:val="content"/>
-        </w:behaviors>
-        <w:guid w:val="{DE4927DE-0519-4513-9206-991468DF89AD}"/>
-      </w:docPartPr>
-      <w:docPartBody>
-        <w:p>
-          <w:pPr>
-            <w:pStyle w:val="DDC12533939F491FADC4DC133C24F2A7"/>
-          </w:pPr>
-          <w:r>
-            <w:t>20xx-20xx</w:t>
           </w:r>
         </w:p>
       </w:docPartBody>
@@ -3350,32 +3177,6 @@
     </w:docPart>
     <w:docPart>
       <w:docPartPr>
-        <w:name w:val="1732033C4AD04AC69AD2EA63BD176759"/>
-        <w:category>
-          <w:name w:val="General"/>
-          <w:gallery w:val="placeholder"/>
-        </w:category>
-        <w:types>
-          <w:type w:val="bbPlcHdr"/>
-        </w:types>
-        <w:behaviors>
-          <w:behavior w:val="content"/>
-        </w:behaviors>
-        <w:guid w:val="{850E7E28-A100-430D-B906-F014DDB87DA6}"/>
-      </w:docPartPr>
-      <w:docPartBody>
-        <w:p>
-          <w:pPr>
-            <w:pStyle w:val="1732033C4AD04AC69AD2EA63BD176759"/>
-          </w:pPr>
-          <w:r>
-            <w:t>20xx-20xx</w:t>
-          </w:r>
-        </w:p>
-      </w:docPartBody>
-    </w:docPart>
-    <w:docPart>
-      <w:docPartPr>
         <w:name w:val="CF786270E5C944358E82F03446F40CEA"/>
         <w:category>
           <w:name w:val="General"/>
@@ -3450,7 +3251,7 @@
       <w:docPartBody>
         <w:p>
           <w:pPr>
-            <w:pStyle w:val="DD9F83051C8A4E74842E0F8F9CF1E50C"/>
+            <w:pStyle w:val="DD9F83051C8A4E74842E0F8F9CF1E50C2"/>
           </w:pPr>
           <w:r>
             <w:rPr>
@@ -3488,7 +3289,7 @@
       <w:docPartBody>
         <w:p>
           <w:pPr>
-            <w:pStyle w:val="1F0CE71EF6B4416297297E2C47FDCE82"/>
+            <w:pStyle w:val="1F0CE71EF6B4416297297E2C47FDCE822"/>
           </w:pPr>
           <w:r>
             <w:rPr>
@@ -3595,7 +3396,7 @@
       <w:docPartBody>
         <w:p>
           <w:pPr>
-            <w:pStyle w:val="445ECB104F6A40C6888EC14D856807AE"/>
+            <w:pStyle w:val="445ECB104F6A40C6888EC14D856807AE2"/>
           </w:pPr>
           <w:r>
             <w:t>502</w:t>
@@ -3691,7 +3492,7 @@
       <w:docPartBody>
         <w:p>
           <w:pPr>
-            <w:pStyle w:val="C06D259E53484534951686AF7A24155E"/>
+            <w:pStyle w:val="C06D259E53484534951686AF7A24155E2"/>
           </w:pPr>
           <w:r>
             <w:rPr>
@@ -3720,7 +3521,7 @@
       <w:docPartBody>
         <w:p>
           <w:pPr>
-            <w:pStyle w:val="A9DA1191F4A14B1992D14D5D06FB13AD"/>
+            <w:pStyle w:val="A9DA1191F4A14B1992D14D5D06FB13AD2"/>
           </w:pPr>
           <w:r>
             <w:t xml:space="preserve">bs computer science </w:t>
@@ -3817,32 +3618,6 @@
     </w:docPart>
     <w:docPart>
       <w:docPartPr>
-        <w:name w:val="80732C53DFD5464F91DD8D8D887240F8"/>
-        <w:category>
-          <w:name w:val="General"/>
-          <w:gallery w:val="placeholder"/>
-        </w:category>
-        <w:types>
-          <w:type w:val="bbPlcHdr"/>
-        </w:types>
-        <w:behaviors>
-          <w:behavior w:val="content"/>
-        </w:behaviors>
-        <w:guid w:val="{E60D0464-9CDE-4551-B500-5062725AE97A}"/>
-      </w:docPartPr>
-      <w:docPartBody>
-        <w:p>
-          <w:pPr>
-            <w:pStyle w:val="80732C53DFD5464F91DD8D8D887240F81"/>
-          </w:pPr>
-          <w:r>
-            <w:t>20xx-20xx</w:t>
-          </w:r>
-        </w:p>
-      </w:docPartBody>
-    </w:docPart>
-    <w:docPart>
-      <w:docPartPr>
         <w:name w:val="6C3C33AA033E4DB6A2D1CA3671CFC568"/>
         <w:category>
           <w:name w:val="General"/>
@@ -3872,7 +3647,7 @@
 </file>
 
 <file path=word/glossary/fontTable.xml><?xml version="1.0" encoding="utf-8"?>
-<w:fonts xmlns:mc="http://schemas.openxmlformats.org/markup-compatibility/2006" xmlns:r="http://schemas.openxmlformats.org/officeDocument/2006/relationships" xmlns:w="http://schemas.openxmlformats.org/wordprocessingml/2006/main" xmlns:w14="http://schemas.microsoft.com/office/word/2010/wordml" xmlns:w15="http://schemas.microsoft.com/office/word/2012/wordml" xmlns:w16cex="http://schemas.microsoft.com/office/word/2018/wordml/cex" xmlns:w16cid="http://schemas.microsoft.com/office/word/2016/wordml/cid" xmlns:w16="http://schemas.microsoft.com/office/word/2018/wordml" xmlns:w16sdtdh="http://schemas.microsoft.com/office/word/2020/wordml/sdtdatahash" xmlns:w16se="http://schemas.microsoft.com/office/word/2015/wordml/symex" mc:Ignorable="w14 w15 w16se w16cid w16 w16cex w16sdtdh">
+<w:fonts xmlns:mc="http://schemas.openxmlformats.org/markup-compatibility/2006" xmlns:r="http://schemas.openxmlformats.org/officeDocument/2006/relationships" xmlns:w="http://schemas.openxmlformats.org/wordprocessingml/2006/main" xmlns:w14="http://schemas.microsoft.com/office/word/2010/wordml" xmlns:w15="http://schemas.microsoft.com/office/word/2012/wordml" xmlns:w16cex="http://schemas.microsoft.com/office/word/2018/wordml/cex" xmlns:w16cid="http://schemas.microsoft.com/office/word/2016/wordml/cid" xmlns:w16="http://schemas.microsoft.com/office/word/2018/wordml" xmlns:w16du="http://schemas.microsoft.com/office/word/2023/wordml/word16du" xmlns:w16sdtdh="http://schemas.microsoft.com/office/word/2020/wordml/sdtdatahash" xmlns:w16sdtfl="http://schemas.microsoft.com/office/word/2024/wordml/sdtformatlock" xmlns:w16se="http://schemas.microsoft.com/office/word/2015/wordml/symex" mc:Ignorable="w14 w15 w16se w16cid w16 w16cex w16sdtdh w16sdtfl w16du">
   <w:font w:name="Symbol">
     <w:panose1 w:val="05050102010706020507"/>
     <w:charset w:val="02"/>
@@ -3919,20 +3694,142 @@
     <w:charset w:val="00"/>
     <w:family w:val="swiss"/>
     <w:pitch w:val="variable"/>
-    <w:sig w:usb0="E4002EFF" w:usb1="C000247B" w:usb2="00000009" w:usb3="00000000" w:csb0="000001FF" w:csb1="00000000"/>
+    <w:sig w:usb0="E4002EFF" w:usb1="C200247B" w:usb2="00000009" w:usb3="00000000" w:csb0="000001FF" w:csb1="00000000"/>
   </w:font>
   <w:font w:name="Calibri Light">
     <w:panose1 w:val="020F0302020204030204"/>
     <w:charset w:val="00"/>
     <w:family w:val="swiss"/>
     <w:pitch w:val="variable"/>
-    <w:sig w:usb0="E4002EFF" w:usb1="C000247B" w:usb2="00000009" w:usb3="00000000" w:csb0="000001FF" w:csb1="00000000"/>
+    <w:sig w:usb0="E4002EFF" w:usb1="C200247B" w:usb2="00000009" w:usb3="00000000" w:csb0="000001FF" w:csb1="00000000"/>
   </w:font>
 </w:fonts>
 </file>
 
-<file path=word/glossary/settings2.xml><?xml version="1.0" encoding="utf-8"?>
-<w:settings xmlns:mc="http://schemas.openxmlformats.org/markup-compatibility/2006" xmlns:o="urn:schemas-microsoft-com:office:office" xmlns:r="http://schemas.openxmlformats.org/officeDocument/2006/relationships" xmlns:m="http://schemas.openxmlformats.org/officeDocument/2006/math" xmlns:v="urn:schemas-microsoft-com:vml" xmlns:w10="urn:schemas-microsoft-com:office:word" xmlns:w="http://schemas.openxmlformats.org/wordprocessingml/2006/main" xmlns:w14="http://schemas.microsoft.com/office/word/2010/wordml" xmlns:w15="http://schemas.microsoft.com/office/word/2012/wordml" xmlns:w16cex="http://schemas.microsoft.com/office/word/2018/wordml/cex" xmlns:w16cid="http://schemas.microsoft.com/office/word/2016/wordml/cid" xmlns:w16="http://schemas.microsoft.com/office/word/2018/wordml" xmlns:w16sdtdh="http://schemas.microsoft.com/office/word/2020/wordml/sdtdatahash" xmlns:w16se="http://schemas.microsoft.com/office/word/2015/wordml/symex" xmlns:sl="http://schemas.openxmlformats.org/schemaLibrary/2006/main" mc:Ignorable="w14 w15 w16se w16cid w16 w16cex w16sdtdh">
+<file path=word/glossary/numbering.xml><?xml version="1.0" encoding="utf-8"?>
+<w:numbering xmlns:wpc="http://schemas.microsoft.com/office/word/2010/wordprocessingCanvas" xmlns:cx="http://schemas.microsoft.com/office/drawing/2014/chartex" xmlns:cx1="http://schemas.microsoft.com/office/drawing/2015/9/8/chartex" xmlns:cx2="http://schemas.microsoft.com/office/drawing/2015/10/21/chartex" xmlns:cx3="http://schemas.microsoft.com/office/drawing/2016/5/9/chartex" xmlns:cx4="http://schemas.microsoft.com/office/drawing/2016/5/10/chartex" xmlns:cx5="http://schemas.microsoft.com/office/drawing/2016/5/11/chartex" xmlns:cx6="http://schemas.microsoft.com/office/drawing/2016/5/12/chartex" xmlns:cx7="http://schemas.microsoft.com/office/drawing/2016/5/13/chartex" xmlns:cx8="http://schemas.microsoft.com/office/drawing/2016/5/14/chartex" xmlns:mc="http://schemas.openxmlformats.org/markup-compatibility/2006" xmlns:aink="http://schemas.microsoft.com/office/drawing/2016/ink" xmlns:am3d="http://schemas.microsoft.com/office/drawing/2017/model3d" xmlns:o="urn:schemas-microsoft-com:office:office" xmlns:oel="http://schemas.microsoft.com/office/2019/extlst" xmlns:r="http://schemas.openxmlformats.org/officeDocument/2006/relationships" xmlns:m="http://schemas.openxmlformats.org/officeDocument/2006/math" xmlns:v="urn:schemas-microsoft-com:vml" xmlns:wp14="http://schemas.microsoft.com/office/word/2010/wordprocessingDrawing" xmlns:wp="http://schemas.openxmlformats.org/drawingml/2006/wordprocessingDrawing" xmlns:w10="urn:schemas-microsoft-com:office:word" xmlns:w="http://schemas.openxmlformats.org/wordprocessingml/2006/main" xmlns:w14="http://schemas.microsoft.com/office/word/2010/wordml" xmlns:w15="http://schemas.microsoft.com/office/word/2012/wordml" xmlns:w16cex="http://schemas.microsoft.com/office/word/2018/wordml/cex" xmlns:w16cid="http://schemas.microsoft.com/office/word/2016/wordml/cid" xmlns:w16="http://schemas.microsoft.com/office/word/2018/wordml" xmlns:w16du="http://schemas.microsoft.com/office/word/2023/wordml/word16du" xmlns:w16sdtdh="http://schemas.microsoft.com/office/word/2020/wordml/sdtdatahash" xmlns:w16sdtfl="http://schemas.microsoft.com/office/word/2024/wordml/sdtformatlock" xmlns:w16se="http://schemas.microsoft.com/office/word/2015/wordml/symex" xmlns:wpg="http://schemas.microsoft.com/office/word/2010/wordprocessingGroup" xmlns:wpi="http://schemas.microsoft.com/office/word/2010/wordprocessingInk" xmlns:wne="http://schemas.microsoft.com/office/word/2006/wordml" xmlns:wps="http://schemas.microsoft.com/office/word/2010/wordprocessingShape" mc:Ignorable="w14 w15 w16se w16cid w16 w16cex w16sdtdh w16sdtfl w16du wp14">
+  <w:abstractNum w:abstractNumId="0" w15:restartNumberingAfterBreak="0">
+    <w:nsid w:val="2CA4592E"/>
+    <w:multiLevelType w:val="multilevel"/>
+    <w:tmpl w:val="025E2716"/>
+    <w:lvl w:ilvl="0">
+      <w:start w:val="1"/>
+      <w:numFmt w:val="decimal"/>
+      <w:pStyle w:val="445ECB104F6A40C6888EC14D856807AE"/>
+      <w:lvlText w:val="%1."/>
+      <w:lvlJc w:val="left"/>
+      <w:pPr>
+        <w:tabs>
+          <w:tab w:val="num" w:pos="720"/>
+        </w:tabs>
+        <w:ind w:left="720" w:hanging="720"/>
+      </w:pPr>
+    </w:lvl>
+    <w:lvl w:ilvl="1">
+      <w:start w:val="1"/>
+      <w:numFmt w:val="decimal"/>
+      <w:lvlText w:val="%2."/>
+      <w:lvlJc w:val="left"/>
+      <w:pPr>
+        <w:tabs>
+          <w:tab w:val="num" w:pos="1440"/>
+        </w:tabs>
+        <w:ind w:left="1440" w:hanging="720"/>
+      </w:pPr>
+    </w:lvl>
+    <w:lvl w:ilvl="2">
+      <w:start w:val="1"/>
+      <w:numFmt w:val="decimal"/>
+      <w:lvlText w:val="%3."/>
+      <w:lvlJc w:val="left"/>
+      <w:pPr>
+        <w:tabs>
+          <w:tab w:val="num" w:pos="2160"/>
+        </w:tabs>
+        <w:ind w:left="2160" w:hanging="720"/>
+      </w:pPr>
+    </w:lvl>
+    <w:lvl w:ilvl="3">
+      <w:start w:val="1"/>
+      <w:numFmt w:val="decimal"/>
+      <w:lvlText w:val="%4."/>
+      <w:lvlJc w:val="left"/>
+      <w:pPr>
+        <w:tabs>
+          <w:tab w:val="num" w:pos="2880"/>
+        </w:tabs>
+        <w:ind w:left="2880" w:hanging="720"/>
+      </w:pPr>
+    </w:lvl>
+    <w:lvl w:ilvl="4">
+      <w:start w:val="1"/>
+      <w:numFmt w:val="decimal"/>
+      <w:lvlText w:val="%5."/>
+      <w:lvlJc w:val="left"/>
+      <w:pPr>
+        <w:tabs>
+          <w:tab w:val="num" w:pos="3600"/>
+        </w:tabs>
+        <w:ind w:left="3600" w:hanging="720"/>
+      </w:pPr>
+    </w:lvl>
+    <w:lvl w:ilvl="5">
+      <w:start w:val="1"/>
+      <w:numFmt w:val="decimal"/>
+      <w:lvlText w:val="%6."/>
+      <w:lvlJc w:val="left"/>
+      <w:pPr>
+        <w:tabs>
+          <w:tab w:val="num" w:pos="4320"/>
+        </w:tabs>
+        <w:ind w:left="4320" w:hanging="720"/>
+      </w:pPr>
+    </w:lvl>
+    <w:lvl w:ilvl="6">
+      <w:start w:val="1"/>
+      <w:numFmt w:val="decimal"/>
+      <w:lvlText w:val="%7."/>
+      <w:lvlJc w:val="left"/>
+      <w:pPr>
+        <w:tabs>
+          <w:tab w:val="num" w:pos="5040"/>
+        </w:tabs>
+        <w:ind w:left="5040" w:hanging="720"/>
+      </w:pPr>
+    </w:lvl>
+    <w:lvl w:ilvl="7">
+      <w:start w:val="1"/>
+      <w:numFmt w:val="decimal"/>
+      <w:lvlText w:val="%8."/>
+      <w:lvlJc w:val="left"/>
+      <w:pPr>
+        <w:tabs>
+          <w:tab w:val="num" w:pos="5760"/>
+        </w:tabs>
+        <w:ind w:left="5760" w:hanging="720"/>
+      </w:pPr>
+    </w:lvl>
+    <w:lvl w:ilvl="8">
+      <w:start w:val="1"/>
+      <w:numFmt w:val="decimal"/>
+      <w:lvlText w:val="%9."/>
+      <w:lvlJc w:val="left"/>
+      <w:pPr>
+        <w:tabs>
+          <w:tab w:val="num" w:pos="6480"/>
+        </w:tabs>
+        <w:ind w:left="6480" w:hanging="720"/>
+      </w:pPr>
+    </w:lvl>
+  </w:abstractNum>
+  <w:num w:numId="1" w16cid:durableId="2082872931">
+    <w:abstractNumId w:val="0"/>
+  </w:num>
+</w:numbering>
+</file>
+
+<file path=word/glossary/settings.xml><?xml version="1.0" encoding="utf-8"?>
+<w:settings xmlns:mc="http://schemas.openxmlformats.org/markup-compatibility/2006" xmlns:o="urn:schemas-microsoft-com:office:office" xmlns:r="http://schemas.openxmlformats.org/officeDocument/2006/relationships" xmlns:m="http://schemas.openxmlformats.org/officeDocument/2006/math" xmlns:v="urn:schemas-microsoft-com:vml" xmlns:w10="urn:schemas-microsoft-com:office:word" xmlns:w="http://schemas.openxmlformats.org/wordprocessingml/2006/main" xmlns:w14="http://schemas.microsoft.com/office/word/2010/wordml" xmlns:w15="http://schemas.microsoft.com/office/word/2012/wordml" xmlns:w16cex="http://schemas.microsoft.com/office/word/2018/wordml/cex" xmlns:w16cid="http://schemas.microsoft.com/office/word/2016/wordml/cid" xmlns:w16="http://schemas.microsoft.com/office/word/2018/wordml" xmlns:w16du="http://schemas.microsoft.com/office/word/2023/wordml/word16du" xmlns:w16sdtdh="http://schemas.microsoft.com/office/word/2020/wordml/sdtdatahash" xmlns:w16sdtfl="http://schemas.microsoft.com/office/word/2024/wordml/sdtformatlock" xmlns:w16se="http://schemas.microsoft.com/office/word/2015/wordml/symex" xmlns:sl="http://schemas.openxmlformats.org/schemaLibrary/2006/main" mc:Ignorable="w14 w15 w16se w16cid w16 w16cex w16sdtdh w16sdtfl w16du">
   <w:view w:val="normal"/>
   <w:revisionView w:insDel="0" w:formatting="0"/>
   <w:defaultTabStop w:val="720"/>
@@ -3964,13 +3861,16 @@
     <w:rsid w:val="008735C9"/>
     <w:rsid w:val="008B7AD5"/>
     <w:rsid w:val="00971BB6"/>
+    <w:rsid w:val="00A5171B"/>
     <w:rsid w:val="00A9168A"/>
     <w:rsid w:val="00AC6169"/>
+    <w:rsid w:val="00AC7289"/>
     <w:rsid w:val="00B07531"/>
     <w:rsid w:val="00BD73E5"/>
     <w:rsid w:val="00CC09CC"/>
     <w:rsid w:val="00FA1FD6"/>
     <w:rsid w:val="00FA6D52"/>
+    <w:rsid w:val="00FD5B52"/>
   </w:rsids>
   <m:mathPr>
     <m:mathFont m:val="Cambria Math"/>
@@ -3994,7 +3894,7 @@
 </file>
 
 <file path=word/glossary/styles.xml><?xml version="1.0" encoding="utf-8"?>
-<w:styles xmlns:mc="http://schemas.openxmlformats.org/markup-compatibility/2006" xmlns:r="http://schemas.openxmlformats.org/officeDocument/2006/relationships" xmlns:w="http://schemas.openxmlformats.org/wordprocessingml/2006/main" xmlns:w14="http://schemas.microsoft.com/office/word/2010/wordml" xmlns:w15="http://schemas.microsoft.com/office/word/2012/wordml" xmlns:w16cex="http://schemas.microsoft.com/office/word/2018/wordml/cex" xmlns:w16cid="http://schemas.microsoft.com/office/word/2016/wordml/cid" xmlns:w16="http://schemas.microsoft.com/office/word/2018/wordml" xmlns:w16sdtdh="http://schemas.microsoft.com/office/word/2020/wordml/sdtdatahash" xmlns:w16se="http://schemas.microsoft.com/office/word/2015/wordml/symex" mc:Ignorable="w14 w15 w16se w16cid w16 w16cex w16sdtdh">
+<w:styles xmlns:mc="http://schemas.openxmlformats.org/markup-compatibility/2006" xmlns:r="http://schemas.openxmlformats.org/officeDocument/2006/relationships" xmlns:w="http://schemas.openxmlformats.org/wordprocessingml/2006/main" xmlns:w14="http://schemas.microsoft.com/office/word/2010/wordml" xmlns:w15="http://schemas.microsoft.com/office/word/2012/wordml" xmlns:w16cex="http://schemas.microsoft.com/office/word/2018/wordml/cex" xmlns:w16cid="http://schemas.microsoft.com/office/word/2016/wordml/cid" xmlns:w16="http://schemas.microsoft.com/office/word/2018/wordml" xmlns:w16du="http://schemas.microsoft.com/office/word/2023/wordml/word16du" xmlns:w16sdtdh="http://schemas.microsoft.com/office/word/2020/wordml/sdtdatahash" xmlns:w16sdtfl="http://schemas.microsoft.com/office/word/2024/wordml/sdtformatlock" xmlns:w16se="http://schemas.microsoft.com/office/word/2015/wordml/symex" mc:Ignorable="w14 w15 w16se w16cid w16 w16cex w16sdtdh w16sdtfl w16du">
   <w:docDefaults>
     <w:rPrDefault>
       <w:rPr>
@@ -4399,7 +4299,7 @@
     <w:link w:val="Heading2Char"/>
     <w:uiPriority w:val="3"/>
     <w:qFormat/>
-    <w:rsid w:val="007F7340"/>
+    <w:rsid w:val="00A5171B"/>
     <w:pPr>
       <w:keepNext/>
       <w:keepLines/>
@@ -4422,7 +4322,7 @@
     <w:link w:val="Heading3Char"/>
     <w:uiPriority w:val="3"/>
     <w:qFormat/>
-    <w:rsid w:val="007F7340"/>
+    <w:rsid w:val="00A5171B"/>
     <w:pPr>
       <w:keepNext/>
       <w:keepLines/>
@@ -4444,7 +4344,7 @@
     <w:link w:val="Heading4Char"/>
     <w:uiPriority w:val="3"/>
     <w:qFormat/>
-    <w:rsid w:val="007F7340"/>
+    <w:rsid w:val="00A5171B"/>
     <w:pPr>
       <w:keepNext/>
       <w:keepLines/>
@@ -4491,7 +4391,7 @@
     <w:basedOn w:val="DefaultParagraphFont"/>
     <w:uiPriority w:val="99"/>
     <w:semiHidden/>
-    <w:rsid w:val="007F7340"/>
+    <w:rsid w:val="00A5171B"/>
     <w:rPr>
       <w:color w:val="808080"/>
     </w:rPr>
@@ -4562,6 +4462,499 @@
   <w:style w:type="paragraph" w:customStyle="1" w:styleId="445ECB104F6A40C6888EC14D856807AE">
     <w:name w:val="445ECB104F6A40C6888EC14D856807AE"/>
     <w:rsid w:val="007F7340"/>
+    <w:pPr>
+      <w:numPr>
+        <w:numId w:val="1"/>
+      </w:numPr>
+      <w:spacing w:after="120" w:line="360" w:lineRule="auto"/>
+      <w:ind w:left="270" w:hanging="270"/>
+    </w:pPr>
+    <w:rPr>
+      <w:rFonts w:eastAsiaTheme="minorHAnsi"/>
+      <w:color w:val="595959" w:themeColor="text1" w:themeTint="A6"/>
+      <w:sz w:val="20"/>
+    </w:rPr>
+  </w:style>
+  <w:style w:type="paragraph" w:customStyle="1" w:styleId="C06D259E53484534951686AF7A24155E">
+    <w:name w:val="C06D259E53484534951686AF7A24155E"/>
+    <w:rsid w:val="007F7340"/>
+    <w:pPr>
+      <w:tabs>
+        <w:tab w:val="num" w:pos="720"/>
+      </w:tabs>
+      <w:spacing w:after="120" w:line="360" w:lineRule="auto"/>
+      <w:ind w:left="270" w:hanging="270"/>
+    </w:pPr>
+    <w:rPr>
+      <w:rFonts w:eastAsiaTheme="minorHAnsi"/>
+      <w:color w:val="595959" w:themeColor="text1" w:themeTint="A6"/>
+      <w:sz w:val="20"/>
+    </w:rPr>
+  </w:style>
+  <w:style w:type="character" w:customStyle="1" w:styleId="Heading3Char">
+    <w:name w:val="Heading 3 Char"/>
+    <w:basedOn w:val="DefaultParagraphFont"/>
+    <w:link w:val="Heading3"/>
+    <w:uiPriority w:val="3"/>
+    <w:rsid w:val="00A5171B"/>
+    <w:rPr>
+      <w:rFonts w:eastAsiaTheme="minorHAnsi"/>
+      <w:caps/>
+      <w:color w:val="595959" w:themeColor="text1" w:themeTint="A6"/>
+      <w:sz w:val="20"/>
+      <w:szCs w:val="17"/>
+    </w:rPr>
+  </w:style>
+  <w:style w:type="paragraph" w:customStyle="1" w:styleId="A9DA1191F4A14B1992D14D5D06FB13AD">
+    <w:name w:val="A9DA1191F4A14B1992D14D5D06FB13AD"/>
+    <w:rsid w:val="007F7340"/>
+    <w:pPr>
+      <w:keepNext/>
+      <w:keepLines/>
+      <w:spacing w:after="0" w:line="360" w:lineRule="auto"/>
+      <w:outlineLvl w:val="1"/>
+    </w:pPr>
+    <w:rPr>
+      <w:rFonts w:eastAsiaTheme="minorHAnsi"/>
+      <w:b/>
+      <w:caps/>
+      <w:color w:val="000000" w:themeColor="text1"/>
+      <w:kern w:val="20"/>
+      <w:sz w:val="20"/>
+    </w:rPr>
+  </w:style>
+  <w:style w:type="paragraph" w:customStyle="1" w:styleId="76431EA11B4F49FBA5AB52FE3A8CEF83">
+    <w:name w:val="76431EA11B4F49FBA5AB52FE3A8CEF83"/>
+    <w:rsid w:val="00424205"/>
+    <w:rPr>
+      <w:lang w:val="en-AU" w:eastAsia="en-AU"/>
+    </w:rPr>
+  </w:style>
+  <w:style w:type="paragraph" w:customStyle="1" w:styleId="07D5CE8517C84A0E83FFF688D70275E5">
+    <w:name w:val="07D5CE8517C84A0E83FFF688D70275E5"/>
+    <w:rsid w:val="00424205"/>
+    <w:rPr>
+      <w:lang w:val="en-AU" w:eastAsia="en-AU"/>
+    </w:rPr>
+  </w:style>
+  <w:style w:type="paragraph" w:customStyle="1" w:styleId="9667C1DF2FA74BF295F8A57B47C6F6F7">
+    <w:name w:val="9667C1DF2FA74BF295F8A57B47C6F6F7"/>
+    <w:rsid w:val="006750C8"/>
+    <w:rPr>
+      <w:kern w:val="2"/>
+      <w14:ligatures w14:val="standardContextual"/>
+    </w:rPr>
+  </w:style>
+  <w:style w:type="paragraph" w:customStyle="1" w:styleId="ACF9B1846021476ABC9BF47CC38F4ED1">
+    <w:name w:val="ACF9B1846021476ABC9BF47CC38F4ED1"/>
+    <w:rsid w:val="006750C8"/>
+    <w:rPr>
+      <w:kern w:val="2"/>
+      <w14:ligatures w14:val="standardContextual"/>
+    </w:rPr>
+  </w:style>
+  <w:style w:type="paragraph" w:customStyle="1" w:styleId="582590162B1342929D5A4BAEB83E4A3C">
+    <w:name w:val="582590162B1342929D5A4BAEB83E4A3C"/>
+    <w:rsid w:val="006750C8"/>
+    <w:rPr>
+      <w:kern w:val="2"/>
+      <w14:ligatures w14:val="standardContextual"/>
+    </w:rPr>
+  </w:style>
+  <w:style w:type="paragraph" w:customStyle="1" w:styleId="E756356022EA458D94F74BA337CCE3A0">
+    <w:name w:val="E756356022EA458D94F74BA337CCE3A0"/>
+    <w:rsid w:val="006750C8"/>
+    <w:rPr>
+      <w:kern w:val="2"/>
+      <w14:ligatures w14:val="standardContextual"/>
+    </w:rPr>
+  </w:style>
+  <w:style w:type="paragraph" w:customStyle="1" w:styleId="91036A14DEE7409EA5BC8A1A2273E702">
+    <w:name w:val="91036A14DEE7409EA5BC8A1A2273E702"/>
+    <w:rsid w:val="006750C8"/>
+    <w:rPr>
+      <w:kern w:val="2"/>
+      <w14:ligatures w14:val="standardContextual"/>
+    </w:rPr>
+  </w:style>
+  <w:style w:type="paragraph" w:customStyle="1" w:styleId="DDC12533939F491FADC4DC133C24F2A7">
+    <w:name w:val="DDC12533939F491FADC4DC133C24F2A7"/>
+    <w:rsid w:val="006750C8"/>
+    <w:rPr>
+      <w:kern w:val="2"/>
+      <w14:ligatures w14:val="standardContextual"/>
+    </w:rPr>
+  </w:style>
+  <w:style w:type="paragraph" w:customStyle="1" w:styleId="51BF46149D5B4DBAA3CF51B17F3D5FB3">
+    <w:name w:val="51BF46149D5B4DBAA3CF51B17F3D5FB3"/>
+    <w:rsid w:val="006750C8"/>
+    <w:rPr>
+      <w:kern w:val="2"/>
+      <w14:ligatures w14:val="standardContextual"/>
+    </w:rPr>
+  </w:style>
+  <w:style w:type="paragraph" w:customStyle="1" w:styleId="DFBA1770361A460C8EB0D5B769F9C73D">
+    <w:name w:val="DFBA1770361A460C8EB0D5B769F9C73D"/>
+    <w:rsid w:val="006750C8"/>
+    <w:rPr>
+      <w:kern w:val="2"/>
+      <w14:ligatures w14:val="standardContextual"/>
+    </w:rPr>
+  </w:style>
+  <w:style w:type="paragraph" w:customStyle="1" w:styleId="DA9C75BBEE4D4A0CA7E852BE7EB9F035">
+    <w:name w:val="DA9C75BBEE4D4A0CA7E852BE7EB9F035"/>
+    <w:rsid w:val="006750C8"/>
+    <w:rPr>
+      <w:kern w:val="2"/>
+      <w14:ligatures w14:val="standardContextual"/>
+    </w:rPr>
+  </w:style>
+  <w:style w:type="paragraph" w:customStyle="1" w:styleId="C8FE7EFCD1574F72AE0230281FAC79A2">
+    <w:name w:val="C8FE7EFCD1574F72AE0230281FAC79A2"/>
+    <w:rsid w:val="006750C8"/>
+    <w:rPr>
+      <w:kern w:val="2"/>
+      <w14:ligatures w14:val="standardContextual"/>
+    </w:rPr>
+  </w:style>
+  <w:style w:type="paragraph" w:customStyle="1" w:styleId="65622770FC2043E8A788AB7C47FC3E39">
+    <w:name w:val="65622770FC2043E8A788AB7C47FC3E39"/>
+    <w:rsid w:val="006750C8"/>
+    <w:rPr>
+      <w:kern w:val="2"/>
+      <w14:ligatures w14:val="standardContextual"/>
+    </w:rPr>
+  </w:style>
+  <w:style w:type="paragraph" w:customStyle="1" w:styleId="9083ECB441D445B3979BB3586B061492">
+    <w:name w:val="9083ECB441D445B3979BB3586B061492"/>
+    <w:rsid w:val="006750C8"/>
+    <w:rPr>
+      <w:kern w:val="2"/>
+      <w14:ligatures w14:val="standardContextual"/>
+    </w:rPr>
+  </w:style>
+  <w:style w:type="paragraph" w:customStyle="1" w:styleId="81AB19596D40482596261AB8753DDAAE">
+    <w:name w:val="81AB19596D40482596261AB8753DDAAE"/>
+    <w:rsid w:val="006750C8"/>
+    <w:rPr>
+      <w:kern w:val="2"/>
+      <w14:ligatures w14:val="standardContextual"/>
+    </w:rPr>
+  </w:style>
+  <w:style w:type="paragraph" w:customStyle="1" w:styleId="E53D96E870104CC3A0EECD3DFE343E77">
+    <w:name w:val="E53D96E870104CC3A0EECD3DFE343E77"/>
+    <w:rsid w:val="006750C8"/>
+    <w:rPr>
+      <w:kern w:val="2"/>
+      <w14:ligatures w14:val="standardContextual"/>
+    </w:rPr>
+  </w:style>
+  <w:style w:type="paragraph" w:customStyle="1" w:styleId="1732033C4AD04AC69AD2EA63BD176759">
+    <w:name w:val="1732033C4AD04AC69AD2EA63BD176759"/>
+    <w:rsid w:val="006750C8"/>
+    <w:rPr>
+      <w:kern w:val="2"/>
+      <w14:ligatures w14:val="standardContextual"/>
+    </w:rPr>
+  </w:style>
+  <w:style w:type="paragraph" w:customStyle="1" w:styleId="CF786270E5C944358E82F03446F40CEA">
+    <w:name w:val="CF786270E5C944358E82F03446F40CEA"/>
+    <w:rsid w:val="006750C8"/>
+    <w:rPr>
+      <w:kern w:val="2"/>
+      <w14:ligatures w14:val="standardContextual"/>
+    </w:rPr>
+  </w:style>
+  <w:style w:type="paragraph" w:customStyle="1" w:styleId="C9402E7063AA43DBB3DA574002D5E734">
+    <w:name w:val="C9402E7063AA43DBB3DA574002D5E734"/>
+    <w:rsid w:val="006750C8"/>
+    <w:rPr>
+      <w:kern w:val="2"/>
+      <w14:ligatures w14:val="standardContextual"/>
+    </w:rPr>
+  </w:style>
+  <w:style w:type="paragraph" w:customStyle="1" w:styleId="FA03F915F6AF4DAB8E20E7B9F4F1499B">
+    <w:name w:val="FA03F915F6AF4DAB8E20E7B9F4F1499B"/>
+    <w:rsid w:val="006750C8"/>
+    <w:rPr>
+      <w:kern w:val="2"/>
+      <w14:ligatures w14:val="standardContextual"/>
+    </w:rPr>
+  </w:style>
+  <w:style w:type="paragraph" w:customStyle="1" w:styleId="76F540CE3251483EB253ECF08ACDB8B9">
+    <w:name w:val="76F540CE3251483EB253ECF08ACDB8B9"/>
+    <w:rsid w:val="006750C8"/>
+    <w:rPr>
+      <w:kern w:val="2"/>
+      <w14:ligatures w14:val="standardContextual"/>
+    </w:rPr>
+  </w:style>
+  <w:style w:type="paragraph" w:customStyle="1" w:styleId="7C4B4B85965F48E98810C52C2AF2A78D">
+    <w:name w:val="7C4B4B85965F48E98810C52C2AF2A78D"/>
+    <w:rsid w:val="006750C8"/>
+    <w:rPr>
+      <w:kern w:val="2"/>
+      <w14:ligatures w14:val="standardContextual"/>
+    </w:rPr>
+  </w:style>
+  <w:style w:type="paragraph" w:customStyle="1" w:styleId="E3A699DDACF04FE989DE814AAF3ACA99">
+    <w:name w:val="E3A699DDACF04FE989DE814AAF3ACA99"/>
+    <w:rsid w:val="006750C8"/>
+    <w:rPr>
+      <w:kern w:val="2"/>
+      <w14:ligatures w14:val="standardContextual"/>
+    </w:rPr>
+  </w:style>
+  <w:style w:type="paragraph" w:customStyle="1" w:styleId="A4218C3680304C40AFE17A8E78211782">
+    <w:name w:val="A4218C3680304C40AFE17A8E78211782"/>
+    <w:rsid w:val="006750C8"/>
+    <w:rPr>
+      <w:kern w:val="2"/>
+      <w14:ligatures w14:val="standardContextual"/>
+    </w:rPr>
+  </w:style>
+  <w:style w:type="paragraph" w:customStyle="1" w:styleId="273B8A7B010149969FA04BAE1BEBAF6D">
+    <w:name w:val="273B8A7B010149969FA04BAE1BEBAF6D"/>
+    <w:rsid w:val="006750C8"/>
+    <w:rPr>
+      <w:kern w:val="2"/>
+      <w14:ligatures w14:val="standardContextual"/>
+    </w:rPr>
+  </w:style>
+  <w:style w:type="paragraph" w:customStyle="1" w:styleId="BF2141AC4B094230801F34EFDFE3DAE4">
+    <w:name w:val="BF2141AC4B094230801F34EFDFE3DAE4"/>
+    <w:rsid w:val="006750C8"/>
+    <w:rPr>
+      <w:kern w:val="2"/>
+      <w14:ligatures w14:val="standardContextual"/>
+    </w:rPr>
+  </w:style>
+  <w:style w:type="paragraph" w:customStyle="1" w:styleId="6C3C33AA033E4DB6A2D1CA3671CFC568">
+    <w:name w:val="6C3C33AA033E4DB6A2D1CA3671CFC568"/>
+    <w:rsid w:val="006750C8"/>
+    <w:rPr>
+      <w:kern w:val="2"/>
+      <w14:ligatures w14:val="standardContextual"/>
+    </w:rPr>
+  </w:style>
+  <w:style w:type="character" w:customStyle="1" w:styleId="Heading4Char">
+    <w:name w:val="Heading 4 Char"/>
+    <w:basedOn w:val="DefaultParagraphFont"/>
+    <w:link w:val="Heading4"/>
+    <w:uiPriority w:val="3"/>
+    <w:rsid w:val="00A5171B"/>
+    <w:rPr>
+      <w:rFonts w:asciiTheme="majorHAnsi" w:eastAsiaTheme="majorEastAsia" w:hAnsiTheme="majorHAnsi" w:cstheme="majorBidi"/>
+      <w:i/>
+      <w:iCs/>
+      <w:color w:val="2F5496" w:themeColor="accent1" w:themeShade="BF"/>
+      <w:sz w:val="20"/>
+    </w:rPr>
+  </w:style>
+  <w:style w:type="character" w:customStyle="1" w:styleId="Heading2Char">
+    <w:name w:val="Heading 2 Char"/>
+    <w:basedOn w:val="DefaultParagraphFont"/>
+    <w:link w:val="Heading2"/>
+    <w:uiPriority w:val="3"/>
+    <w:rsid w:val="00A5171B"/>
+    <w:rPr>
+      <w:rFonts w:eastAsiaTheme="minorHAnsi"/>
+      <w:b/>
+      <w:caps/>
+      <w:color w:val="000000" w:themeColor="text1"/>
+      <w:kern w:val="20"/>
+      <w:sz w:val="20"/>
+    </w:rPr>
+  </w:style>
+  <w:style w:type="paragraph" w:customStyle="1" w:styleId="6835FB55E88C45AEAFB076259F17F7D91">
+    <w:name w:val="6835FB55E88C45AEAFB076259F17F7D91"/>
+    <w:rsid w:val="007F7340"/>
+    <w:pPr>
+      <w:keepNext/>
+      <w:keepLines/>
+      <w:spacing w:after="0" w:line="360" w:lineRule="auto"/>
+      <w:outlineLvl w:val="1"/>
+    </w:pPr>
+    <w:rPr>
+      <w:rFonts w:eastAsiaTheme="minorHAnsi"/>
+      <w:b/>
+      <w:caps/>
+      <w:color w:val="000000" w:themeColor="text1"/>
+      <w:kern w:val="20"/>
+      <w:sz w:val="20"/>
+    </w:rPr>
+  </w:style>
+  <w:style w:type="paragraph" w:customStyle="1" w:styleId="D477E507E67F43D9985CD1EF5320E7961">
+    <w:name w:val="D477E507E67F43D9985CD1EF5320E7961"/>
+    <w:rsid w:val="007F7340"/>
+    <w:pPr>
+      <w:spacing w:after="0" w:line="360" w:lineRule="auto"/>
+    </w:pPr>
+    <w:rPr>
+      <w:rFonts w:eastAsiaTheme="minorHAnsi"/>
+      <w:color w:val="595959" w:themeColor="text1" w:themeTint="A6"/>
+      <w:sz w:val="20"/>
+    </w:rPr>
+  </w:style>
+  <w:style w:type="paragraph" w:customStyle="1" w:styleId="DD9F83051C8A4E74842E0F8F9CF1E50C1">
+    <w:name w:val="DD9F83051C8A4E74842E0F8F9CF1E50C1"/>
+    <w:rsid w:val="007F7340"/>
+    <w:pPr>
+      <w:spacing w:after="0" w:line="360" w:lineRule="auto"/>
+    </w:pPr>
+    <w:rPr>
+      <w:rFonts w:eastAsiaTheme="minorHAnsi"/>
+      <w:color w:val="595959" w:themeColor="text1" w:themeTint="A6"/>
+      <w:sz w:val="20"/>
+    </w:rPr>
+  </w:style>
+  <w:style w:type="paragraph" w:customStyle="1" w:styleId="1F0CE71EF6B4416297297E2C47FDCE821">
+    <w:name w:val="1F0CE71EF6B4416297297E2C47FDCE821"/>
+    <w:rsid w:val="007F7340"/>
+    <w:pPr>
+      <w:spacing w:after="0" w:line="360" w:lineRule="auto"/>
+    </w:pPr>
+    <w:rPr>
+      <w:rFonts w:eastAsiaTheme="minorHAnsi"/>
+      <w:color w:val="595959" w:themeColor="text1" w:themeTint="A6"/>
+      <w:sz w:val="20"/>
+    </w:rPr>
+  </w:style>
+  <w:style w:type="paragraph" w:customStyle="1" w:styleId="445ECB104F6A40C6888EC14D856807AE1">
+    <w:name w:val="445ECB104F6A40C6888EC14D856807AE1"/>
+    <w:rsid w:val="007F7340"/>
+    <w:pPr>
+      <w:tabs>
+        <w:tab w:val="num" w:pos="720"/>
+      </w:tabs>
+      <w:spacing w:after="120" w:line="360" w:lineRule="auto"/>
+      <w:ind w:left="270" w:hanging="270"/>
+    </w:pPr>
+    <w:rPr>
+      <w:rFonts w:eastAsiaTheme="minorHAnsi"/>
+      <w:color w:val="595959" w:themeColor="text1" w:themeTint="A6"/>
+      <w:sz w:val="20"/>
+    </w:rPr>
+  </w:style>
+  <w:style w:type="paragraph" w:customStyle="1" w:styleId="C06D259E53484534951686AF7A24155E1">
+    <w:name w:val="C06D259E53484534951686AF7A24155E1"/>
+    <w:rsid w:val="007F7340"/>
+    <w:pPr>
+      <w:tabs>
+        <w:tab w:val="num" w:pos="720"/>
+      </w:tabs>
+      <w:spacing w:after="120" w:line="360" w:lineRule="auto"/>
+      <w:ind w:left="270" w:hanging="270"/>
+    </w:pPr>
+    <w:rPr>
+      <w:rFonts w:eastAsiaTheme="minorHAnsi"/>
+      <w:color w:val="595959" w:themeColor="text1" w:themeTint="A6"/>
+      <w:sz w:val="20"/>
+    </w:rPr>
+  </w:style>
+  <w:style w:type="paragraph" w:customStyle="1" w:styleId="A9DA1191F4A14B1992D14D5D06FB13AD1">
+    <w:name w:val="A9DA1191F4A14B1992D14D5D06FB13AD1"/>
+    <w:rsid w:val="007F7340"/>
+    <w:pPr>
+      <w:keepNext/>
+      <w:keepLines/>
+      <w:spacing w:after="0" w:line="360" w:lineRule="auto"/>
+      <w:outlineLvl w:val="1"/>
+    </w:pPr>
+    <w:rPr>
+      <w:rFonts w:eastAsiaTheme="minorHAnsi"/>
+      <w:b/>
+      <w:caps/>
+      <w:color w:val="000000" w:themeColor="text1"/>
+      <w:kern w:val="20"/>
+      <w:sz w:val="20"/>
+    </w:rPr>
+  </w:style>
+  <w:style w:type="paragraph" w:customStyle="1" w:styleId="712742789468448C8A643EF5B173FAED1">
+    <w:name w:val="712742789468448C8A643EF5B173FAED1"/>
+    <w:rsid w:val="007F7340"/>
+    <w:pPr>
+      <w:spacing w:after="0" w:line="360" w:lineRule="auto"/>
+    </w:pPr>
+    <w:rPr>
+      <w:rFonts w:eastAsiaTheme="minorHAnsi"/>
+      <w:color w:val="595959" w:themeColor="text1" w:themeTint="A6"/>
+      <w:sz w:val="20"/>
+    </w:rPr>
+  </w:style>
+  <w:style w:type="paragraph" w:customStyle="1" w:styleId="80732C53DFD5464F91DD8D8D887240F81">
+    <w:name w:val="80732C53DFD5464F91DD8D8D887240F81"/>
+    <w:rsid w:val="007F7340"/>
+    <w:pPr>
+      <w:keepNext/>
+      <w:keepLines/>
+      <w:spacing w:after="80" w:line="360" w:lineRule="auto"/>
+      <w:outlineLvl w:val="2"/>
+    </w:pPr>
+    <w:rPr>
+      <w:rFonts w:eastAsiaTheme="minorHAnsi"/>
+      <w:caps/>
+      <w:color w:val="595959" w:themeColor="text1" w:themeTint="A6"/>
+      <w:sz w:val="20"/>
+      <w:szCs w:val="17"/>
+    </w:rPr>
+  </w:style>
+  <w:style w:type="paragraph" w:customStyle="1" w:styleId="D477E507E67F43D9985CD1EF5320E7962">
+    <w:name w:val="D477E507E67F43D9985CD1EF5320E7962"/>
+    <w:rsid w:val="00A5171B"/>
+    <w:pPr>
+      <w:keepNext/>
+      <w:keepLines/>
+      <w:spacing w:after="0" w:line="360" w:lineRule="auto"/>
+      <w:outlineLvl w:val="1"/>
+    </w:pPr>
+    <w:rPr>
+      <w:rFonts w:eastAsiaTheme="minorHAnsi"/>
+      <w:b/>
+      <w:caps/>
+      <w:color w:val="000000" w:themeColor="text1"/>
+      <w:kern w:val="20"/>
+      <w:sz w:val="20"/>
+    </w:rPr>
+  </w:style>
+  <w:style w:type="paragraph" w:customStyle="1" w:styleId="DD9F83051C8A4E74842E0F8F9CF1E50C2">
+    <w:name w:val="DD9F83051C8A4E74842E0F8F9CF1E50C2"/>
+    <w:rsid w:val="00A5171B"/>
+    <w:pPr>
+      <w:keepNext/>
+      <w:keepLines/>
+      <w:spacing w:after="0" w:line="360" w:lineRule="auto"/>
+      <w:outlineLvl w:val="1"/>
+    </w:pPr>
+    <w:rPr>
+      <w:rFonts w:eastAsiaTheme="minorHAnsi"/>
+      <w:b/>
+      <w:caps/>
+      <w:color w:val="000000" w:themeColor="text1"/>
+      <w:kern w:val="20"/>
+      <w:sz w:val="20"/>
+    </w:rPr>
+  </w:style>
+  <w:style w:type="paragraph" w:customStyle="1" w:styleId="1F0CE71EF6B4416297297E2C47FDCE822">
+    <w:name w:val="1F0CE71EF6B4416297297E2C47FDCE822"/>
+    <w:rsid w:val="00A5171B"/>
+    <w:pPr>
+      <w:keepNext/>
+      <w:keepLines/>
+      <w:spacing w:after="80" w:line="360" w:lineRule="auto"/>
+      <w:outlineLvl w:val="2"/>
+    </w:pPr>
+    <w:rPr>
+      <w:rFonts w:eastAsiaTheme="minorHAnsi"/>
+      <w:caps/>
+      <w:color w:val="595959" w:themeColor="text1" w:themeTint="A6"/>
+      <w:sz w:val="20"/>
+      <w:szCs w:val="17"/>
+    </w:rPr>
+  </w:style>
+  <w:style w:type="paragraph" w:customStyle="1" w:styleId="445ECB104F6A40C6888EC14D856807AE2">
+    <w:name w:val="445ECB104F6A40C6888EC14D856807AE2"/>
+    <w:rsid w:val="00A5171B"/>
     <w:pPr>
       <w:numPr>
         <w:numId w:val="2"/>
@@ -4578,9 +4971,9 @@
       <w:sz w:val="20"/>
     </w:rPr>
   </w:style>
-  <w:style w:type="paragraph" w:customStyle="1" w:styleId="C06D259E53484534951686AF7A24155E">
-    <w:name w:val="C06D259E53484534951686AF7A24155E"/>
-    <w:rsid w:val="007F7340"/>
+  <w:style w:type="paragraph" w:customStyle="1" w:styleId="C06D259E53484534951686AF7A24155E2">
+    <w:name w:val="C06D259E53484534951686AF7A24155E2"/>
+    <w:rsid w:val="00A5171B"/>
     <w:pPr>
       <w:numPr>
         <w:numId w:val="2"/>
@@ -4597,23 +4990,9 @@
       <w:sz w:val="20"/>
     </w:rPr>
   </w:style>
-  <w:style w:type="character" w:customStyle="1" w:styleId="Heading3Char">
-    <w:name w:val="Heading 3 Char"/>
-    <w:basedOn w:val="DefaultParagraphFont"/>
-    <w:link w:val="Heading3"/>
-    <w:uiPriority w:val="3"/>
-    <w:rsid w:val="007F7340"/>
-    <w:rPr>
-      <w:rFonts w:eastAsiaTheme="minorHAnsi"/>
-      <w:caps/>
-      <w:color w:val="595959" w:themeColor="text1" w:themeTint="A6"/>
-      <w:sz w:val="20"/>
-      <w:szCs w:val="17"/>
-    </w:rPr>
-  </w:style>
-  <w:style w:type="paragraph" w:customStyle="1" w:styleId="A9DA1191F4A14B1992D14D5D06FB13AD">
-    <w:name w:val="A9DA1191F4A14B1992D14D5D06FB13AD"/>
-    <w:rsid w:val="007F7340"/>
+  <w:style w:type="paragraph" w:customStyle="1" w:styleId="A9DA1191F4A14B1992D14D5D06FB13AD2">
+    <w:name w:val="A9DA1191F4A14B1992D14D5D06FB13AD2"/>
+    <w:rsid w:val="00A5171B"/>
     <w:pPr>
       <w:keepNext/>
       <w:keepLines/>
@@ -4629,399 +5008,17 @@
       <w:sz w:val="20"/>
     </w:rPr>
   </w:style>
-  <w:style w:type="paragraph" w:customStyle="1" w:styleId="76431EA11B4F49FBA5AB52FE3A8CEF83">
-    <w:name w:val="76431EA11B4F49FBA5AB52FE3A8CEF83"/>
-    <w:rsid w:val="00424205"/>
-    <w:rPr>
-      <w:lang w:val="en-AU" w:eastAsia="en-AU"/>
-    </w:rPr>
-  </w:style>
-  <w:style w:type="paragraph" w:customStyle="1" w:styleId="07D5CE8517C84A0E83FFF688D70275E5">
-    <w:name w:val="07D5CE8517C84A0E83FFF688D70275E5"/>
-    <w:rsid w:val="00424205"/>
-    <w:rPr>
-      <w:lang w:val="en-AU" w:eastAsia="en-AU"/>
-    </w:rPr>
-  </w:style>
-  <w:style w:type="paragraph" w:customStyle="1" w:styleId="9667C1DF2FA74BF295F8A57B47C6F6F7">
-    <w:name w:val="9667C1DF2FA74BF295F8A57B47C6F6F7"/>
-    <w:rsid w:val="006750C8"/>
-    <w:rPr>
-      <w:kern w:val="2"/>
-      <w14:ligatures w14:val="standardContextual"/>
-    </w:rPr>
-  </w:style>
-  <w:style w:type="paragraph" w:customStyle="1" w:styleId="ACF9B1846021476ABC9BF47CC38F4ED1">
-    <w:name w:val="ACF9B1846021476ABC9BF47CC38F4ED1"/>
-    <w:rsid w:val="006750C8"/>
-    <w:rPr>
-      <w:kern w:val="2"/>
-      <w14:ligatures w14:val="standardContextual"/>
-    </w:rPr>
-  </w:style>
-  <w:style w:type="paragraph" w:customStyle="1" w:styleId="582590162B1342929D5A4BAEB83E4A3C">
-    <w:name w:val="582590162B1342929D5A4BAEB83E4A3C"/>
-    <w:rsid w:val="006750C8"/>
-    <w:rPr>
-      <w:kern w:val="2"/>
-      <w14:ligatures w14:val="standardContextual"/>
-    </w:rPr>
-  </w:style>
-  <w:style w:type="paragraph" w:customStyle="1" w:styleId="E756356022EA458D94F74BA337CCE3A0">
-    <w:name w:val="E756356022EA458D94F74BA337CCE3A0"/>
-    <w:rsid w:val="006750C8"/>
-    <w:rPr>
-      <w:kern w:val="2"/>
-      <w14:ligatures w14:val="standardContextual"/>
-    </w:rPr>
-  </w:style>
-  <w:style w:type="paragraph" w:customStyle="1" w:styleId="91036A14DEE7409EA5BC8A1A2273E702">
-    <w:name w:val="91036A14DEE7409EA5BC8A1A2273E702"/>
-    <w:rsid w:val="006750C8"/>
-    <w:rPr>
-      <w:kern w:val="2"/>
-      <w14:ligatures w14:val="standardContextual"/>
-    </w:rPr>
-  </w:style>
-  <w:style w:type="paragraph" w:customStyle="1" w:styleId="DDC12533939F491FADC4DC133C24F2A7">
-    <w:name w:val="DDC12533939F491FADC4DC133C24F2A7"/>
-    <w:rsid w:val="006750C8"/>
-    <w:rPr>
-      <w:kern w:val="2"/>
-      <w14:ligatures w14:val="standardContextual"/>
-    </w:rPr>
-  </w:style>
-  <w:style w:type="paragraph" w:customStyle="1" w:styleId="51BF46149D5B4DBAA3CF51B17F3D5FB3">
-    <w:name w:val="51BF46149D5B4DBAA3CF51B17F3D5FB3"/>
-    <w:rsid w:val="006750C8"/>
-    <w:rPr>
-      <w:kern w:val="2"/>
-      <w14:ligatures w14:val="standardContextual"/>
-    </w:rPr>
-  </w:style>
-  <w:style w:type="paragraph" w:customStyle="1" w:styleId="DFBA1770361A460C8EB0D5B769F9C73D">
-    <w:name w:val="DFBA1770361A460C8EB0D5B769F9C73D"/>
-    <w:rsid w:val="006750C8"/>
-    <w:rPr>
-      <w:kern w:val="2"/>
-      <w14:ligatures w14:val="standardContextual"/>
-    </w:rPr>
-  </w:style>
-  <w:style w:type="paragraph" w:customStyle="1" w:styleId="DA9C75BBEE4D4A0CA7E852BE7EB9F035">
-    <w:name w:val="DA9C75BBEE4D4A0CA7E852BE7EB9F035"/>
-    <w:rsid w:val="006750C8"/>
-    <w:rPr>
-      <w:kern w:val="2"/>
-      <w14:ligatures w14:val="standardContextual"/>
-    </w:rPr>
-  </w:style>
-  <w:style w:type="paragraph" w:customStyle="1" w:styleId="C8FE7EFCD1574F72AE0230281FAC79A2">
-    <w:name w:val="C8FE7EFCD1574F72AE0230281FAC79A2"/>
-    <w:rsid w:val="006750C8"/>
-    <w:rPr>
-      <w:kern w:val="2"/>
-      <w14:ligatures w14:val="standardContextual"/>
-    </w:rPr>
-  </w:style>
-  <w:style w:type="paragraph" w:customStyle="1" w:styleId="65622770FC2043E8A788AB7C47FC3E39">
-    <w:name w:val="65622770FC2043E8A788AB7C47FC3E39"/>
-    <w:rsid w:val="006750C8"/>
-    <w:rPr>
-      <w:kern w:val="2"/>
-      <w14:ligatures w14:val="standardContextual"/>
-    </w:rPr>
-  </w:style>
-  <w:style w:type="paragraph" w:customStyle="1" w:styleId="9083ECB441D445B3979BB3586B061492">
-    <w:name w:val="9083ECB441D445B3979BB3586B061492"/>
-    <w:rsid w:val="006750C8"/>
-    <w:rPr>
-      <w:kern w:val="2"/>
-      <w14:ligatures w14:val="standardContextual"/>
-    </w:rPr>
-  </w:style>
-  <w:style w:type="paragraph" w:customStyle="1" w:styleId="81AB19596D40482596261AB8753DDAAE">
-    <w:name w:val="81AB19596D40482596261AB8753DDAAE"/>
-    <w:rsid w:val="006750C8"/>
-    <w:rPr>
-      <w:kern w:val="2"/>
-      <w14:ligatures w14:val="standardContextual"/>
-    </w:rPr>
-  </w:style>
-  <w:style w:type="paragraph" w:customStyle="1" w:styleId="E53D96E870104CC3A0EECD3DFE343E77">
-    <w:name w:val="E53D96E870104CC3A0EECD3DFE343E77"/>
-    <w:rsid w:val="006750C8"/>
-    <w:rPr>
-      <w:kern w:val="2"/>
-      <w14:ligatures w14:val="standardContextual"/>
-    </w:rPr>
-  </w:style>
-  <w:style w:type="paragraph" w:customStyle="1" w:styleId="1732033C4AD04AC69AD2EA63BD176759">
-    <w:name w:val="1732033C4AD04AC69AD2EA63BD176759"/>
-    <w:rsid w:val="006750C8"/>
-    <w:rPr>
-      <w:kern w:val="2"/>
-      <w14:ligatures w14:val="standardContextual"/>
-    </w:rPr>
-  </w:style>
-  <w:style w:type="paragraph" w:customStyle="1" w:styleId="CF786270E5C944358E82F03446F40CEA">
-    <w:name w:val="CF786270E5C944358E82F03446F40CEA"/>
-    <w:rsid w:val="006750C8"/>
-    <w:rPr>
-      <w:kern w:val="2"/>
-      <w14:ligatures w14:val="standardContextual"/>
-    </w:rPr>
-  </w:style>
-  <w:style w:type="paragraph" w:customStyle="1" w:styleId="C9402E7063AA43DBB3DA574002D5E734">
-    <w:name w:val="C9402E7063AA43DBB3DA574002D5E734"/>
-    <w:rsid w:val="006750C8"/>
-    <w:rPr>
-      <w:kern w:val="2"/>
-      <w14:ligatures w14:val="standardContextual"/>
-    </w:rPr>
-  </w:style>
-  <w:style w:type="paragraph" w:customStyle="1" w:styleId="FA03F915F6AF4DAB8E20E7B9F4F1499B">
-    <w:name w:val="FA03F915F6AF4DAB8E20E7B9F4F1499B"/>
-    <w:rsid w:val="006750C8"/>
-    <w:rPr>
-      <w:kern w:val="2"/>
-      <w14:ligatures w14:val="standardContextual"/>
-    </w:rPr>
-  </w:style>
-  <w:style w:type="paragraph" w:customStyle="1" w:styleId="76F540CE3251483EB253ECF08ACDB8B9">
-    <w:name w:val="76F540CE3251483EB253ECF08ACDB8B9"/>
-    <w:rsid w:val="006750C8"/>
-    <w:rPr>
-      <w:kern w:val="2"/>
-      <w14:ligatures w14:val="standardContextual"/>
-    </w:rPr>
-  </w:style>
-  <w:style w:type="paragraph" w:customStyle="1" w:styleId="7C4B4B85965F48E98810C52C2AF2A78D">
-    <w:name w:val="7C4B4B85965F48E98810C52C2AF2A78D"/>
-    <w:rsid w:val="006750C8"/>
-    <w:rPr>
-      <w:kern w:val="2"/>
-      <w14:ligatures w14:val="standardContextual"/>
-    </w:rPr>
-  </w:style>
-  <w:style w:type="paragraph" w:customStyle="1" w:styleId="E3A699DDACF04FE989DE814AAF3ACA99">
-    <w:name w:val="E3A699DDACF04FE989DE814AAF3ACA99"/>
-    <w:rsid w:val="006750C8"/>
-    <w:rPr>
-      <w:kern w:val="2"/>
-      <w14:ligatures w14:val="standardContextual"/>
-    </w:rPr>
-  </w:style>
-  <w:style w:type="paragraph" w:customStyle="1" w:styleId="A4218C3680304C40AFE17A8E78211782">
-    <w:name w:val="A4218C3680304C40AFE17A8E78211782"/>
-    <w:rsid w:val="006750C8"/>
-    <w:rPr>
-      <w:kern w:val="2"/>
-      <w14:ligatures w14:val="standardContextual"/>
-    </w:rPr>
-  </w:style>
-  <w:style w:type="paragraph" w:customStyle="1" w:styleId="273B8A7B010149969FA04BAE1BEBAF6D">
-    <w:name w:val="273B8A7B010149969FA04BAE1BEBAF6D"/>
-    <w:rsid w:val="006750C8"/>
-    <w:rPr>
-      <w:kern w:val="2"/>
-      <w14:ligatures w14:val="standardContextual"/>
-    </w:rPr>
-  </w:style>
-  <w:style w:type="paragraph" w:customStyle="1" w:styleId="BF2141AC4B094230801F34EFDFE3DAE4">
-    <w:name w:val="BF2141AC4B094230801F34EFDFE3DAE4"/>
-    <w:rsid w:val="006750C8"/>
-    <w:rPr>
-      <w:kern w:val="2"/>
-      <w14:ligatures w14:val="standardContextual"/>
-    </w:rPr>
-  </w:style>
-  <w:style w:type="paragraph" w:customStyle="1" w:styleId="6C3C33AA033E4DB6A2D1CA3671CFC568">
-    <w:name w:val="6C3C33AA033E4DB6A2D1CA3671CFC568"/>
-    <w:rsid w:val="006750C8"/>
-    <w:rPr>
-      <w:kern w:val="2"/>
-      <w14:ligatures w14:val="standardContextual"/>
-    </w:rPr>
-  </w:style>
-  <w:style w:type="character" w:customStyle="1" w:styleId="Heading4Char">
-    <w:name w:val="Heading 4 Char"/>
-    <w:basedOn w:val="DefaultParagraphFont"/>
-    <w:link w:val="Heading4"/>
-    <w:uiPriority w:val="3"/>
-    <w:rsid w:val="007F7340"/>
-    <w:rPr>
-      <w:rFonts w:asciiTheme="majorHAnsi" w:eastAsiaTheme="majorEastAsia" w:hAnsiTheme="majorHAnsi" w:cstheme="majorBidi"/>
-      <w:i/>
-      <w:iCs/>
-      <w:color w:val="2F5496" w:themeColor="accent1" w:themeShade="BF"/>
-      <w:sz w:val="20"/>
-    </w:rPr>
-  </w:style>
-  <w:style w:type="character" w:customStyle="1" w:styleId="Heading2Char">
-    <w:name w:val="Heading 2 Char"/>
-    <w:basedOn w:val="DefaultParagraphFont"/>
-    <w:link w:val="Heading2"/>
-    <w:uiPriority w:val="3"/>
-    <w:rsid w:val="007F7340"/>
-    <w:rPr>
-      <w:rFonts w:eastAsiaTheme="minorHAnsi"/>
-      <w:b/>
-      <w:caps/>
-      <w:color w:val="000000" w:themeColor="text1"/>
-      <w:kern w:val="20"/>
-      <w:sz w:val="20"/>
-    </w:rPr>
-  </w:style>
-  <w:style w:type="paragraph" w:customStyle="1" w:styleId="6835FB55E88C45AEAFB076259F17F7D91">
-    <w:name w:val="6835FB55E88C45AEAFB076259F17F7D91"/>
-    <w:rsid w:val="007F7340"/>
-    <w:pPr>
-      <w:keepNext/>
-      <w:keepLines/>
-      <w:spacing w:after="0" w:line="360" w:lineRule="auto"/>
-      <w:outlineLvl w:val="1"/>
-    </w:pPr>
-    <w:rPr>
-      <w:rFonts w:eastAsiaTheme="minorHAnsi"/>
-      <w:b/>
-      <w:caps/>
-      <w:color w:val="000000" w:themeColor="text1"/>
-      <w:kern w:val="20"/>
-      <w:sz w:val="20"/>
-    </w:rPr>
-  </w:style>
-  <w:style w:type="paragraph" w:customStyle="1" w:styleId="D477E507E67F43D9985CD1EF5320E7961">
-    <w:name w:val="D477E507E67F43D9985CD1EF5320E7961"/>
-    <w:rsid w:val="007F7340"/>
-    <w:pPr>
-      <w:spacing w:after="0" w:line="360" w:lineRule="auto"/>
-    </w:pPr>
-    <w:rPr>
-      <w:rFonts w:eastAsiaTheme="minorHAnsi"/>
-      <w:color w:val="595959" w:themeColor="text1" w:themeTint="A6"/>
-      <w:sz w:val="20"/>
-    </w:rPr>
-  </w:style>
-  <w:style w:type="paragraph" w:customStyle="1" w:styleId="DD9F83051C8A4E74842E0F8F9CF1E50C1">
-    <w:name w:val="DD9F83051C8A4E74842E0F8F9CF1E50C1"/>
-    <w:rsid w:val="007F7340"/>
-    <w:pPr>
-      <w:spacing w:after="0" w:line="360" w:lineRule="auto"/>
-    </w:pPr>
-    <w:rPr>
-      <w:rFonts w:eastAsiaTheme="minorHAnsi"/>
-      <w:color w:val="595959" w:themeColor="text1" w:themeTint="A6"/>
-      <w:sz w:val="20"/>
-    </w:rPr>
-  </w:style>
-  <w:style w:type="paragraph" w:customStyle="1" w:styleId="1F0CE71EF6B4416297297E2C47FDCE821">
-    <w:name w:val="1F0CE71EF6B4416297297E2C47FDCE821"/>
-    <w:rsid w:val="007F7340"/>
-    <w:pPr>
-      <w:spacing w:after="0" w:line="360" w:lineRule="auto"/>
-    </w:pPr>
-    <w:rPr>
-      <w:rFonts w:eastAsiaTheme="minorHAnsi"/>
-      <w:color w:val="595959" w:themeColor="text1" w:themeTint="A6"/>
-      <w:sz w:val="20"/>
-    </w:rPr>
-  </w:style>
-  <w:style w:type="paragraph" w:customStyle="1" w:styleId="445ECB104F6A40C6888EC14D856807AE1">
-    <w:name w:val="445ECB104F6A40C6888EC14D856807AE1"/>
-    <w:rsid w:val="007F7340"/>
-    <w:pPr>
-      <w:numPr>
-        <w:numId w:val="2"/>
-      </w:numPr>
-      <w:tabs>
-        <w:tab w:val="clear" w:pos="360"/>
-      </w:tabs>
-      <w:spacing w:after="120" w:line="360" w:lineRule="auto"/>
-      <w:ind w:left="270" w:hanging="270"/>
-    </w:pPr>
-    <w:rPr>
-      <w:rFonts w:eastAsiaTheme="minorHAnsi"/>
-      <w:color w:val="595959" w:themeColor="text1" w:themeTint="A6"/>
-      <w:sz w:val="20"/>
-    </w:rPr>
-  </w:style>
-  <w:style w:type="paragraph" w:customStyle="1" w:styleId="C06D259E53484534951686AF7A24155E1">
-    <w:name w:val="C06D259E53484534951686AF7A24155E1"/>
-    <w:rsid w:val="007F7340"/>
-    <w:pPr>
-      <w:numPr>
-        <w:numId w:val="2"/>
-      </w:numPr>
-      <w:tabs>
-        <w:tab w:val="clear" w:pos="360"/>
-      </w:tabs>
-      <w:spacing w:after="120" w:line="360" w:lineRule="auto"/>
-      <w:ind w:left="270" w:hanging="270"/>
-    </w:pPr>
-    <w:rPr>
-      <w:rFonts w:eastAsiaTheme="minorHAnsi"/>
-      <w:color w:val="595959" w:themeColor="text1" w:themeTint="A6"/>
-      <w:sz w:val="20"/>
-    </w:rPr>
-  </w:style>
-  <w:style w:type="paragraph" w:customStyle="1" w:styleId="A9DA1191F4A14B1992D14D5D06FB13AD1">
-    <w:name w:val="A9DA1191F4A14B1992D14D5D06FB13AD1"/>
-    <w:rsid w:val="007F7340"/>
-    <w:pPr>
-      <w:keepNext/>
-      <w:keepLines/>
-      <w:spacing w:after="0" w:line="360" w:lineRule="auto"/>
-      <w:outlineLvl w:val="1"/>
-    </w:pPr>
-    <w:rPr>
-      <w:rFonts w:eastAsiaTheme="minorHAnsi"/>
-      <w:b/>
-      <w:caps/>
-      <w:color w:val="000000" w:themeColor="text1"/>
-      <w:kern w:val="20"/>
-      <w:sz w:val="20"/>
-    </w:rPr>
-  </w:style>
-  <w:style w:type="paragraph" w:customStyle="1" w:styleId="712742789468448C8A643EF5B173FAED1">
-    <w:name w:val="712742789468448C8A643EF5B173FAED1"/>
-    <w:rsid w:val="007F7340"/>
-    <w:pPr>
-      <w:spacing w:after="0" w:line="360" w:lineRule="auto"/>
-    </w:pPr>
-    <w:rPr>
-      <w:rFonts w:eastAsiaTheme="minorHAnsi"/>
-      <w:color w:val="595959" w:themeColor="text1" w:themeTint="A6"/>
-      <w:sz w:val="20"/>
-    </w:rPr>
-  </w:style>
-  <w:style w:type="paragraph" w:customStyle="1" w:styleId="80732C53DFD5464F91DD8D8D887240F81">
-    <w:name w:val="80732C53DFD5464F91DD8D8D887240F81"/>
-    <w:rsid w:val="007F7340"/>
-    <w:pPr>
-      <w:keepNext/>
-      <w:keepLines/>
-      <w:spacing w:after="80" w:line="360" w:lineRule="auto"/>
-      <w:outlineLvl w:val="2"/>
-    </w:pPr>
-    <w:rPr>
-      <w:rFonts w:eastAsiaTheme="minorHAnsi"/>
-      <w:caps/>
-      <w:color w:val="595959" w:themeColor="text1" w:themeTint="A6"/>
-      <w:sz w:val="20"/>
-      <w:szCs w:val="17"/>
-    </w:rPr>
-  </w:style>
 </w:styles>
 </file>
 
-<file path=word/glossary/webSettings2.xml><?xml version="1.0" encoding="utf-8"?>
-<w:webSettings xmlns:mc="http://schemas.openxmlformats.org/markup-compatibility/2006" xmlns:r="http://schemas.openxmlformats.org/officeDocument/2006/relationships" xmlns:w="http://schemas.openxmlformats.org/wordprocessingml/2006/main" xmlns:w14="http://schemas.microsoft.com/office/word/2010/wordml" xmlns:w15="http://schemas.microsoft.com/office/word/2012/wordml" xmlns:w16cex="http://schemas.microsoft.com/office/word/2018/wordml/cex" xmlns:w16cid="http://schemas.microsoft.com/office/word/2016/wordml/cid" xmlns:w16="http://schemas.microsoft.com/office/word/2018/wordml" xmlns:w16sdtdh="http://schemas.microsoft.com/office/word/2020/wordml/sdtdatahash" xmlns:w16se="http://schemas.microsoft.com/office/word/2015/wordml/symex" mc:Ignorable="w14 w15 w16se w16cid w16 w16cex w16sdtdh">
+<file path=word/glossary/webSettings.xml><?xml version="1.0" encoding="utf-8"?>
+<w:webSettings xmlns:mc="http://schemas.openxmlformats.org/markup-compatibility/2006" xmlns:r="http://schemas.openxmlformats.org/officeDocument/2006/relationships" xmlns:w="http://schemas.openxmlformats.org/wordprocessingml/2006/main" xmlns:w14="http://schemas.microsoft.com/office/word/2010/wordml" xmlns:w15="http://schemas.microsoft.com/office/word/2012/wordml" xmlns:w16cex="http://schemas.microsoft.com/office/word/2018/wordml/cex" xmlns:w16cid="http://schemas.microsoft.com/office/word/2016/wordml/cid" xmlns:w16="http://schemas.microsoft.com/office/word/2018/wordml" xmlns:w16du="http://schemas.microsoft.com/office/word/2023/wordml/word16du" xmlns:w16sdtdh="http://schemas.microsoft.com/office/word/2020/wordml/sdtdatahash" xmlns:w16sdtfl="http://schemas.microsoft.com/office/word/2024/wordml/sdtformatlock" xmlns:w16se="http://schemas.microsoft.com/office/word/2015/wordml/symex" mc:Ignorable="w14 w15 w16se w16cid w16 w16cex w16sdtdh w16sdtfl w16du">
   <w:optimizeForBrowser/>
   <w:allowPNG/>
 </w:webSettings>
 </file>
 
-<file path=word/theme/theme11.xml><?xml version="1.0" encoding="utf-8"?>
+<file path=word/theme/theme1.xml><?xml version="1.0" encoding="utf-8"?>
 <a:theme xmlns:a="http://schemas.openxmlformats.org/drawingml/2006/main" name="Theme1">
   <a:themeElements>
     <a:clrScheme name="Resume">
@@ -5222,7 +5219,7 @@
 </a:theme>
 </file>
 
-<file path=customXml/item14.xml><?xml version="1.0" encoding="utf-8"?>
+<file path=customXml/item1.xml><?xml version="1.0" encoding="utf-8"?>
 <CoverPageProperties xmlns="http://schemas.microsoft.com/office/2006/coverPageProps">
   <PublishDate/>
   <Abstract/>
@@ -5233,11 +5230,36 @@
 </CoverPageProperties>
 </file>
 
-<file path=customXml/item23.xml><?xml version="1.0" encoding="utf-8"?>
-<b:Sources xmlns:b="http://schemas.openxmlformats.org/officeDocument/2006/bibliography" xmlns="http://schemas.openxmlformats.org/officeDocument/2006/bibliography" SelectedStyle="\APASixthEditionOfficeOnline.xsl" StyleName="APA" Version="6"/>
+<file path=customXml/item2.xml><?xml version="1.0" encoding="utf-8"?>
+<p:properties xmlns:p="http://schemas.microsoft.com/office/2006/metadata/properties" xmlns:xsi="http://www.w3.org/2001/XMLSchema-instance" xmlns:pc="http://schemas.microsoft.com/office/infopath/2007/PartnerControls">
+  <documentManagement>
+    <_ip_UnifiedCompliancePolicyUIAction xmlns="http://schemas.microsoft.com/sharepoint/v3" xsi:nil="true"/>
+    <Image xmlns="71af3243-3dd4-4a8d-8c0d-dd76da1f02a5">
+      <Url xsi:nil="true"/>
+      <Description xsi:nil="true"/>
+    </Image>
+    <Status xmlns="71af3243-3dd4-4a8d-8c0d-dd76da1f02a5">Not started</Status>
+    <Background xmlns="71af3243-3dd4-4a8d-8c0d-dd76da1f02a5">false</Background>
+    <_ip_UnifiedCompliancePolicyProperties xmlns="http://schemas.microsoft.com/sharepoint/v3" xsi:nil="true"/>
+    <ImageTagsTaxHTField xmlns="71af3243-3dd4-4a8d-8c0d-dd76da1f02a5">
+      <Terms xmlns="http://schemas.microsoft.com/office/infopath/2007/PartnerControls"/>
+    </ImageTagsTaxHTField>
+    <TaxCatchAll xmlns="230e9df3-be65-4c73-a93b-d1236ebd677e" xsi:nil="true"/>
+    <MediaServiceKeyPoints xmlns="71af3243-3dd4-4a8d-8c0d-dd76da1f02a5" xsi:nil="true"/>
+  </documentManagement>
+</p:properties>
 </file>
 
-<file path=customXml/item32.xml><?xml version="1.0" encoding="utf-8"?>
+<file path=customXml/item3.xml><?xml version="1.0" encoding="utf-8"?>
+<?mso-contentType ?>
+<FormTemplates xmlns="http://schemas.microsoft.com/sharepoint/v3/contenttype/forms">
+  <Display>DocumentLibraryForm</Display>
+  <Edit>DocumentLibraryForm</Edit>
+  <New>DocumentLibraryForm</New>
+</FormTemplates>
+</file>
+
+<file path=customXml/item4.xml><?xml version="1.0" encoding="utf-8"?>
 <ct:contentTypeSchema xmlns:ct="http://schemas.microsoft.com/office/2006/metadata/contentType" xmlns:ma="http://schemas.microsoft.com/office/2006/metadata/properties/metaAttributes" ct:_="" ma:_="" ma:contentTypeName="Document" ma:contentTypeID="0x01010079F111ED35F8CC479449609E8A0923A6" ma:contentTypeVersion="26" ma:contentTypeDescription="Create a new document." ma:contentTypeScope="" ma:versionID="ac37c1753acd5e330d2062ccec26ea66">
   <xsd:schema xmlns:xsd="http://www.w3.org/2001/XMLSchema" xmlns:xs="http://www.w3.org/2001/XMLSchema" xmlns:p="http://schemas.microsoft.com/office/2006/metadata/properties" xmlns:ns1="http://schemas.microsoft.com/sharepoint/v3" xmlns:ns2="71af3243-3dd4-4a8d-8c0d-dd76da1f02a5" xmlns:ns3="16c05727-aa75-4e4a-9b5f-8a80a1165891" xmlns:ns4="230e9df3-be65-4c73-a93b-d1236ebd677e" targetNamespace="http://schemas.microsoft.com/office/2006/metadata/properties" ma:root="true" ma:fieldsID="3b340c7101c92c5120abd06486f94548" ns1:_="" ns2:_="" ns3:_="" ns4:_="">
     <xsd:import namespace="http://schemas.microsoft.com/sharepoint/v3"/>
@@ -5537,36 +5559,11 @@
 </ct:contentTypeSchema>
 </file>
 
-<file path=customXml/item4.xml><?xml version="1.0" encoding="utf-8"?>
-<?mso-contentType ?>
-<FormTemplates xmlns="http://schemas.microsoft.com/sharepoint/v3/contenttype/forms">
-  <Display>DocumentLibraryForm</Display>
-  <Edit>DocumentLibraryForm</Edit>
-  <New>DocumentLibraryForm</New>
-</FormTemplates>
+<file path=customXml/item5.xml><?xml version="1.0" encoding="utf-8"?>
+<b:Sources xmlns:b="http://schemas.openxmlformats.org/officeDocument/2006/bibliography" xmlns="http://schemas.openxmlformats.org/officeDocument/2006/bibliography" SelectedStyle="\APASixthEditionOfficeOnline.xsl" StyleName="APA" Version="6"/>
 </file>
 
-<file path=customXml/item55.xml><?xml version="1.0" encoding="utf-8"?>
-<p:properties xmlns:p="http://schemas.microsoft.com/office/2006/metadata/properties" xmlns:xsi="http://www.w3.org/2001/XMLSchema-instance" xmlns:pc="http://schemas.microsoft.com/office/infopath/2007/PartnerControls">
-  <documentManagement>
-    <_ip_UnifiedCompliancePolicyUIAction xmlns="http://schemas.microsoft.com/sharepoint/v3" xsi:nil="true"/>
-    <Image xmlns="71af3243-3dd4-4a8d-8c0d-dd76da1f02a5">
-      <Url xsi:nil="true"/>
-      <Description xsi:nil="true"/>
-    </Image>
-    <Status xmlns="71af3243-3dd4-4a8d-8c0d-dd76da1f02a5">Not started</Status>
-    <Background xmlns="71af3243-3dd4-4a8d-8c0d-dd76da1f02a5">false</Background>
-    <_ip_UnifiedCompliancePolicyProperties xmlns="http://schemas.microsoft.com/sharepoint/v3" xsi:nil="true"/>
-    <ImageTagsTaxHTField xmlns="71af3243-3dd4-4a8d-8c0d-dd76da1f02a5">
-      <Terms xmlns="http://schemas.microsoft.com/office/infopath/2007/PartnerControls"/>
-    </ImageTagsTaxHTField>
-    <TaxCatchAll xmlns="230e9df3-be65-4c73-a93b-d1236ebd677e" xsi:nil="true"/>
-    <MediaServiceKeyPoints xmlns="71af3243-3dd4-4a8d-8c0d-dd76da1f02a5" xsi:nil="true"/>
-  </documentManagement>
-</p:properties>
-</file>
-
-<file path=customXml/itemProps14.xml><?xml version="1.0" encoding="utf-8"?>
+<file path=customXml/itemProps1.xml><?xml version="1.0" encoding="utf-8"?>
 <ds:datastoreItem xmlns:ds="http://schemas.openxmlformats.org/officeDocument/2006/customXml" ds:itemID="{55AF091B-3C7A-41E3-B477-F2FDAA23CFDA}">
   <ds:schemaRefs>
     <ds:schemaRef ds:uri="http://schemas.microsoft.com/office/2006/coverPageProps"/>
@@ -5574,7 +5571,48 @@
 </ds:datastoreItem>
 </file>
 
-<file path=customXml/itemProps23.xml><?xml version="1.0" encoding="utf-8"?>
+<file path=customXml/itemProps2.xml><?xml version="1.0" encoding="utf-8"?>
+<ds:datastoreItem xmlns:ds="http://schemas.openxmlformats.org/officeDocument/2006/customXml" ds:itemID="{238A17D8-551A-496D-854B-FAC26B350D70}">
+  <ds:schemaRefs>
+    <ds:schemaRef ds:uri="http://schemas.microsoft.com/office/2006/metadata/properties"/>
+    <ds:schemaRef ds:uri="http://schemas.microsoft.com/office/infopath/2007/PartnerControls"/>
+    <ds:schemaRef ds:uri="http://schemas.microsoft.com/sharepoint/v3"/>
+    <ds:schemaRef ds:uri="71af3243-3dd4-4a8d-8c0d-dd76da1f02a5"/>
+    <ds:schemaRef ds:uri="230e9df3-be65-4c73-a93b-d1236ebd677e"/>
+  </ds:schemaRefs>
+</ds:datastoreItem>
+</file>
+
+<file path=customXml/itemProps3.xml><?xml version="1.0" encoding="utf-8"?>
+<ds:datastoreItem xmlns:ds="http://schemas.openxmlformats.org/officeDocument/2006/customXml" ds:itemID="{5F71F049-FD74-46C1-A444-A73B937F2F7F}">
+  <ds:schemaRefs>
+    <ds:schemaRef ds:uri="http://schemas.microsoft.com/sharepoint/v3/contenttype/forms"/>
+  </ds:schemaRefs>
+</ds:datastoreItem>
+</file>
+
+<file path=customXml/itemProps4.xml><?xml version="1.0" encoding="utf-8"?>
+<ds:datastoreItem xmlns:ds="http://schemas.openxmlformats.org/officeDocument/2006/customXml" ds:itemID="{AF5D3A10-D0AB-44D0-A3CE-318AC72DB5DE}">
+  <ds:schemaRefs>
+    <ds:schemaRef ds:uri="http://schemas.microsoft.com/office/2006/metadata/contentType"/>
+    <ds:schemaRef ds:uri="http://schemas.microsoft.com/office/2006/metadata/properties/metaAttributes"/>
+    <ds:schemaRef ds:uri="http://www.w3.org/2001/XMLSchema"/>
+    <ds:schemaRef ds:uri="http://schemas.microsoft.com/office/2006/metadata/properties"/>
+    <ds:schemaRef ds:uri="http://schemas.microsoft.com/sharepoint/v3"/>
+    <ds:schemaRef ds:uri="71af3243-3dd4-4a8d-8c0d-dd76da1f02a5"/>
+    <ds:schemaRef ds:uri="16c05727-aa75-4e4a-9b5f-8a80a1165891"/>
+    <ds:schemaRef ds:uri="230e9df3-be65-4c73-a93b-d1236ebd677e"/>
+    <ds:schemaRef ds:uri="http://schemas.microsoft.com/office/2006/documentManagement/types"/>
+    <ds:schemaRef ds:uri="http://schemas.microsoft.com/office/infopath/2007/PartnerControls"/>
+    <ds:schemaRef ds:uri="http://schemas.openxmlformats.org/package/2006/metadata/core-properties"/>
+    <ds:schemaRef ds:uri="http://purl.org/dc/elements/1.1/"/>
+    <ds:schemaRef ds:uri="http://purl.org/dc/terms/"/>
+    <ds:schemaRef ds:uri="http://schemas.microsoft.com/internal/obd"/>
+  </ds:schemaRefs>
+</ds:datastoreItem>
+</file>
+
+<file path=customXml/itemProps5.xml><?xml version="1.0" encoding="utf-8"?>
 <ds:datastoreItem xmlns:ds="http://schemas.openxmlformats.org/officeDocument/2006/customXml" ds:itemID="{DDA6B210-2E20-4DD5-A866-41778F2741A1}">
   <ds:schemaRefs>
     <ds:schemaRef ds:uri="http://schemas.openxmlformats.org/officeDocument/2006/bibliography"/>
@@ -5582,18 +5620,6 @@
 </ds:datastoreItem>
 </file>
 
-<file path=customXml/itemProps32.xml><?xml version="1.0" encoding="utf-8"?>
-<ds:datastoreItem xmlns:ds="http://schemas.openxmlformats.org/officeDocument/2006/customXml" ds:itemID="{AF5D3A10-D0AB-44D0-A3CE-318AC72DB5DE}"/>
-</file>
-
-<file path=customXml/itemProps41.xml><?xml version="1.0" encoding="utf-8"?>
-<ds:datastoreItem xmlns:ds="http://schemas.openxmlformats.org/officeDocument/2006/customXml" ds:itemID="{5F71F049-FD74-46C1-A444-A73B937F2F7F}"/>
-</file>
-
-<file path=customXml/itemProps55.xml><?xml version="1.0" encoding="utf-8"?>
-<ds:datastoreItem xmlns:ds="http://schemas.openxmlformats.org/officeDocument/2006/customXml" ds:itemID="{238A17D8-551A-496D-854B-FAC26B350D70}"/>
-</file>
-
 <file path=docMetadata/LabelInfo.xml><?xml version="1.0" encoding="utf-8"?>
 <clbl:labelList xmlns:clbl="http://schemas.microsoft.com/office/2020/mipLabelMetadata"/>
 </file>
</xml_diff>